<commit_message>
modification eks cluster modification
</commit_message>
<xml_diff>
--- a/eks-cluster.docx
+++ b/eks-cluster.docx
@@ -4,7 +4,7 @@
   <w:body>
     <w:p>
       <w:pPr>
-        <w:pStyle w:val="5"/>
+        <w:pStyle w:val="6"/>
         <w:spacing w:before="4"/>
         <w:rPr>
           <w:rFonts w:hint="default" w:ascii="Times New Roman"/>
@@ -12,7 +12,6 @@
           <w:lang w:val="fr-FR"/>
         </w:rPr>
       </w:pPr>
-      <w:bookmarkStart w:id="0" w:name="_GoBack"/>
       <w:r>
         <w:rPr>
           <w:rFonts w:hint="default" w:ascii="Times New Roman"/>
@@ -57,7 +56,6 @@
           </wp:inline>
         </w:drawing>
       </w:r>
-      <w:bookmarkEnd w:id="0"/>
     </w:p>
     <w:p>
       <w:pPr>
@@ -134,7 +132,7 @@
     </w:p>
     <w:p>
       <w:pPr>
-        <w:pStyle w:val="9"/>
+        <w:pStyle w:val="10"/>
         <w:numPr>
           <w:ilvl w:val="0"/>
           <w:numId w:val="1"/>
@@ -347,7 +345,7 @@
     </w:p>
     <w:p>
       <w:pPr>
-        <w:pStyle w:val="9"/>
+        <w:pStyle w:val="10"/>
         <w:numPr>
           <w:ilvl w:val="0"/>
           <w:numId w:val="1"/>
@@ -501,7 +499,7 @@
     </w:p>
     <w:p>
       <w:pPr>
-        <w:pStyle w:val="9"/>
+        <w:pStyle w:val="10"/>
         <w:numPr>
           <w:ilvl w:val="0"/>
           <w:numId w:val="1"/>
@@ -675,7 +673,7 @@
     </w:p>
     <w:p>
       <w:pPr>
-        <w:pStyle w:val="9"/>
+        <w:pStyle w:val="10"/>
         <w:numPr>
           <w:ilvl w:val="0"/>
           <w:numId w:val="1"/>
@@ -892,7 +890,7 @@
     </w:p>
     <w:p>
       <w:pPr>
-        <w:pStyle w:val="5"/>
+        <w:pStyle w:val="6"/>
         <w:spacing w:before="61"/>
         <w:rPr>
           <w:b/>
@@ -1091,7 +1089,7 @@
     </w:p>
     <w:p>
       <w:pPr>
-        <w:pStyle w:val="9"/>
+        <w:pStyle w:val="10"/>
         <w:numPr>
           <w:ilvl w:val="1"/>
           <w:numId w:val="2"/>
@@ -1299,7 +1297,7 @@
     </w:p>
     <w:p>
       <w:pPr>
-        <w:pStyle w:val="9"/>
+        <w:pStyle w:val="10"/>
         <w:numPr>
           <w:ilvl w:val="1"/>
           <w:numId w:val="2"/>
@@ -1483,7 +1481,7 @@
     </w:p>
     <w:p>
       <w:pPr>
-        <w:pStyle w:val="5"/>
+        <w:pStyle w:val="6"/>
         <w:spacing w:before="73"/>
         <w:rPr>
           <w:b/>
@@ -1905,7 +1903,7 @@
     </w:p>
     <w:p>
       <w:pPr>
-        <w:pStyle w:val="5"/>
+        <w:pStyle w:val="6"/>
         <w:spacing w:before="91"/>
         <w:rPr>
           <w:b/>
@@ -1980,7 +1978,7 @@
     </w:p>
     <w:p>
       <w:pPr>
-        <w:pStyle w:val="9"/>
+        <w:pStyle w:val="10"/>
         <w:numPr>
           <w:ilvl w:val="1"/>
           <w:numId w:val="2"/>
@@ -2078,7 +2076,15 @@
         <w:rPr>
           <w:sz w:val="24"/>
         </w:rPr>
-        <w:t>necessary</w:t>
+        <w:t>ne</w:t>
+      </w:r>
+      <w:bookmarkStart w:id="0" w:name="_GoBack"/>
+      <w:bookmarkEnd w:id="0"/>
+      <w:r>
+        <w:rPr>
+          <w:sz w:val="24"/>
+        </w:rPr>
+        <w:t>cessary</w:t>
       </w:r>
       <w:r>
         <w:rPr>
@@ -2285,7 +2291,7 @@
     </w:p>
     <w:p>
       <w:pPr>
-        <w:pStyle w:val="9"/>
+        <w:pStyle w:val="10"/>
         <w:numPr>
           <w:ilvl w:val="1"/>
           <w:numId w:val="3"/>
@@ -2439,7 +2445,7 @@
     </w:p>
     <w:p>
       <w:pPr>
-        <w:pStyle w:val="9"/>
+        <w:pStyle w:val="10"/>
         <w:numPr>
           <w:ilvl w:val="1"/>
           <w:numId w:val="3"/>
@@ -2562,7 +2568,7 @@
     </w:p>
     <w:p>
       <w:pPr>
-        <w:pStyle w:val="9"/>
+        <w:pStyle w:val="10"/>
         <w:numPr>
           <w:ilvl w:val="1"/>
           <w:numId w:val="3"/>
@@ -2805,7 +2811,7 @@
     </w:p>
     <w:p>
       <w:pPr>
-        <w:pStyle w:val="9"/>
+        <w:pStyle w:val="10"/>
         <w:numPr>
           <w:ilvl w:val="1"/>
           <w:numId w:val="3"/>
@@ -3059,13 +3065,13 @@
     </w:p>
     <w:p>
       <w:pPr>
-        <w:pStyle w:val="5"/>
+        <w:pStyle w:val="6"/>
         <w:spacing w:before="8"/>
       </w:pPr>
     </w:p>
     <w:p>
       <w:pPr>
-        <w:pStyle w:val="9"/>
+        <w:pStyle w:val="10"/>
         <w:numPr>
           <w:ilvl w:val="0"/>
           <w:numId w:val="2"/>
@@ -3230,7 +3236,7 @@
     </w:p>
     <w:p>
       <w:pPr>
-        <w:pStyle w:val="5"/>
+        <w:pStyle w:val="6"/>
         <w:spacing w:before="4"/>
         <w:rPr>
           <w:b/>
@@ -3239,7 +3245,7 @@
     </w:p>
     <w:p>
       <w:pPr>
-        <w:pStyle w:val="9"/>
+        <w:pStyle w:val="10"/>
         <w:numPr>
           <w:ilvl w:val="0"/>
           <w:numId w:val="2"/>
@@ -3302,7 +3308,7 @@
     </w:p>
     <w:p>
       <w:pPr>
-        <w:pStyle w:val="9"/>
+        <w:pStyle w:val="10"/>
         <w:numPr>
           <w:ilvl w:val="0"/>
           <w:numId w:val="2"/>
@@ -3555,7 +3561,7 @@
     </w:p>
     <w:p>
       <w:pPr>
-        <w:pStyle w:val="9"/>
+        <w:pStyle w:val="10"/>
         <w:numPr>
           <w:ilvl w:val="0"/>
           <w:numId w:val="2"/>
@@ -3618,7 +3624,7 @@
     </w:p>
     <w:p>
       <w:pPr>
-        <w:pStyle w:val="5"/>
+        <w:pStyle w:val="6"/>
         <w:spacing w:before="2"/>
         <w:rPr>
           <w:b/>
@@ -3754,7 +3760,7 @@
     </w:p>
     <w:p>
       <w:pPr>
-        <w:pStyle w:val="5"/>
+        <w:pStyle w:val="6"/>
         <w:spacing w:before="17"/>
         <w:rPr>
           <w:b/>
@@ -3763,7 +3769,7 @@
     </w:p>
     <w:p>
       <w:pPr>
-        <w:pStyle w:val="9"/>
+        <w:pStyle w:val="10"/>
         <w:numPr>
           <w:ilvl w:val="1"/>
           <w:numId w:val="2"/>
@@ -3888,7 +3894,7 @@
     </w:p>
     <w:p>
       <w:pPr>
-        <w:pStyle w:val="5"/>
+        <w:pStyle w:val="6"/>
         <w:spacing w:before="1"/>
         <w:rPr>
           <w:b/>
@@ -3935,82 +3941,726 @@
                         <w:txbxContent>
                           <w:p>
                             <w:pPr>
-                              <w:pStyle w:val="5"/>
-                              <w:spacing w:before="68" w:line="259" w:lineRule="auto"/>
-                              <w:ind w:left="1945" w:right="542"/>
+                              <w:widowControl w:val="0"/>
+                              <w:numPr>
+                                <w:ilvl w:val="0"/>
+                                <w:numId w:val="0"/>
+                              </w:numPr>
+                              <w:ind w:left="1440" w:leftChars="0" w:firstLine="720" w:firstLineChars="0"/>
+                              <w:jc w:val="left"/>
+                              <w:rPr>
+                                <w:rFonts w:hint="default" w:ascii="Consolas" w:hAnsi="Consolas" w:eastAsia="Consolas"/>
+                                <w:b w:val="0"/>
+                                <w:bCs w:val="0"/>
+                                <w:i w:val="0"/>
+                                <w:iCs w:val="0"/>
+                                <w:caps w:val="0"/>
+                                <w:color w:val="000000" w:themeColor="text1"/>
+                                <w:spacing w:val="0"/>
+                                <w:sz w:val="20"/>
+                                <w:szCs w:val="20"/>
+                                <w:highlight w:val="none"/>
+                                <w:u w:val="none"/>
+                                <w:lang w:val="fr-FR"/>
+                                <w14:textFill>
+                                  <w14:solidFill>
+                                    <w14:schemeClr w14:val="tx1"/>
+                                  </w14:solidFill>
+                                </w14:textFill>
+                              </w:rPr>
                             </w:pPr>
                             <w:r>
                               <w:rPr>
-                                <w:color w:val="1F2228"/>
-                              </w:rPr>
-                              <w:t xml:space="preserve">curl -o kubectl https://amazon-eks.s3.us-west- </w:t>
-                            </w:r>
-                            <w:r>
-                              <w:rPr>
-                                <w:color w:val="1F2228"/>
-                                <w:spacing w:val="-2"/>
-                              </w:rPr>
-                              <w:t xml:space="preserve">2.amazonaws.com/1.19.6/2021-01-05/bin/linux/amd64/kubectl </w:t>
-                            </w:r>
-                            <w:r>
-                              <w:rPr>
-                                <w:color w:val="1F2228"/>
-                              </w:rPr>
-                              <w:t>chmod +x ./kubectl</w:t>
+                                <w:rFonts w:hint="default" w:ascii="Consolas" w:hAnsi="Consolas" w:eastAsia="Consolas"/>
+                                <w:b w:val="0"/>
+                                <w:bCs w:val="0"/>
+                                <w:i w:val="0"/>
+                                <w:iCs w:val="0"/>
+                                <w:color w:val="000000" w:themeColor="text1"/>
+                                <w:spacing w:val="0"/>
+                                <w:sz w:val="20"/>
+                                <w:szCs w:val="20"/>
+                                <w:highlight w:val="none"/>
+                                <w:u w:val="none"/>
+                                <w:lang w:val="fr-FR"/>
+                                <w14:textFill>
+                                  <w14:solidFill>
+                                    <w14:schemeClr w14:val="tx1"/>
+                                  </w14:solidFill>
+                                </w14:textFill>
+                              </w:rPr>
+                              <w:t>I</w:t>
+                            </w:r>
+                            <w:r>
+                              <w:rPr>
+                                <w:rFonts w:hint="default" w:ascii="Consolas" w:hAnsi="Consolas" w:eastAsia="Consolas"/>
+                                <w:b w:val="0"/>
+                                <w:bCs w:val="0"/>
+                                <w:i w:val="0"/>
+                                <w:iCs w:val="0"/>
+                                <w:caps w:val="0"/>
+                                <w:color w:val="000000" w:themeColor="text1"/>
+                                <w:spacing w:val="0"/>
+                                <w:sz w:val="20"/>
+                                <w:szCs w:val="20"/>
+                                <w:highlight w:val="none"/>
+                                <w:u w:val="none"/>
+                                <w:lang w:val="fr-FR"/>
+                                <w14:textFill>
+                                  <w14:solidFill>
+                                    <w14:schemeClr w14:val="tx1"/>
+                                  </w14:solidFill>
+                                </w14:textFill>
+                              </w:rPr>
+                              <w:t>nstall kubeclt:</w:t>
                             </w:r>
                           </w:p>
                           <w:p>
                             <w:pPr>
-                              <w:pStyle w:val="5"/>
-                              <w:spacing w:before="1" w:line="256" w:lineRule="auto"/>
-                              <w:ind w:left="1945" w:right="3199"/>
+                              <w:widowControl w:val="0"/>
+                              <w:numPr>
+                                <w:ilvl w:val="0"/>
+                                <w:numId w:val="0"/>
+                              </w:numPr>
+                              <w:ind w:left="1440" w:leftChars="0" w:firstLine="720" w:firstLineChars="0"/>
+                              <w:jc w:val="left"/>
+                              <w:rPr>
+                                <w:rFonts w:hint="default" w:ascii="Consolas" w:hAnsi="Consolas" w:eastAsia="Consolas" w:cs="Consolas"/>
+                                <w:i w:val="0"/>
+                                <w:iCs w:val="0"/>
+                                <w:caps w:val="0"/>
+                                <w:color w:val="BB4444"/>
+                                <w:spacing w:val="0"/>
+                                <w:sz w:val="14"/>
+                                <w:szCs w:val="14"/>
+                                <w:shd w:val="clear" w:fill="F8F8F8"/>
+                              </w:rPr>
                             </w:pPr>
                             <w:r>
                               <w:rPr>
-                                <w:color w:val="1F2228"/>
-                              </w:rPr>
-                              <w:t>sudo</w:t>
-                            </w:r>
-                            <w:r>
-                              <w:rPr>
-                                <w:color w:val="1F2228"/>
-                                <w:spacing w:val="-14"/>
+                                <w:rFonts w:ascii="Consolas" w:hAnsi="Consolas" w:eastAsia="Consolas" w:cs="Consolas"/>
+                                <w:i w:val="0"/>
+                                <w:iCs w:val="0"/>
+                                <w:caps w:val="0"/>
+                                <w:color w:val="222222"/>
+                                <w:spacing w:val="0"/>
+                                <w:sz w:val="14"/>
+                                <w:szCs w:val="14"/>
+                                <w:shd w:val="clear" w:fill="F8F8F8"/>
+                              </w:rPr>
+                              <w:t xml:space="preserve">curl -LO </w:t>
+                            </w:r>
+                            <w:r>
+                              <w:rPr>
+                                <w:rFonts w:hint="default" w:ascii="Consolas" w:hAnsi="Consolas" w:eastAsia="Consolas" w:cs="Consolas"/>
+                                <w:i w:val="0"/>
+                                <w:iCs w:val="0"/>
+                                <w:caps w:val="0"/>
+                                <w:color w:val="BB4444"/>
+                                <w:spacing w:val="0"/>
+                                <w:sz w:val="14"/>
+                                <w:szCs w:val="14"/>
+                                <w:shd w:val="clear" w:fill="F8F8F8"/>
+                              </w:rPr>
+                              <w:t>"https://dl.k8s.io/release/</w:t>
+                            </w:r>
+                            <w:r>
+                              <w:rPr>
+                                <w:rFonts w:hint="default" w:ascii="Consolas" w:hAnsi="Consolas" w:eastAsia="Consolas" w:cs="Consolas"/>
+                                <w:b/>
+                                <w:bCs/>
+                                <w:i w:val="0"/>
+                                <w:iCs w:val="0"/>
+                                <w:caps w:val="0"/>
+                                <w:color w:val="AA22FF"/>
+                                <w:spacing w:val="0"/>
+                                <w:sz w:val="14"/>
+                                <w:szCs w:val="14"/>
+                                <w:shd w:val="clear" w:fill="F8F8F8"/>
+                              </w:rPr>
+                              <w:t>$(</w:t>
+                            </w:r>
+                            <w:r>
+                              <w:rPr>
+                                <w:rFonts w:hint="default" w:ascii="Consolas" w:hAnsi="Consolas" w:eastAsia="Consolas" w:cs="Consolas"/>
+                                <w:i w:val="0"/>
+                                <w:iCs w:val="0"/>
+                                <w:caps w:val="0"/>
+                                <w:color w:val="222222"/>
+                                <w:spacing w:val="0"/>
+                                <w:sz w:val="14"/>
+                                <w:szCs w:val="14"/>
+                                <w:shd w:val="clear" w:fill="F8F8F8"/>
+                              </w:rPr>
+                              <w:t xml:space="preserve">curl -L -s </w:t>
+                            </w:r>
+                            <w:r>
+                              <w:rPr>
+                                <w:rFonts w:hint="default" w:ascii="Consolas" w:hAnsi="Consolas" w:eastAsia="Consolas" w:cs="Consolas"/>
+                                <w:i w:val="0"/>
+                                <w:iCs w:val="0"/>
+                                <w:caps w:val="0"/>
+                                <w:color w:val="222222"/>
+                                <w:spacing w:val="0"/>
+                                <w:sz w:val="14"/>
+                                <w:szCs w:val="14"/>
+                                <w:shd w:val="clear" w:fill="F8F8F8"/>
+                              </w:rPr>
+                              <w:fldChar w:fldCharType="begin"/>
+                            </w:r>
+                            <w:r>
+                              <w:rPr>
+                                <w:rFonts w:hint="default" w:ascii="Consolas" w:hAnsi="Consolas" w:eastAsia="Consolas" w:cs="Consolas"/>
+                                <w:i w:val="0"/>
+                                <w:iCs w:val="0"/>
+                                <w:caps w:val="0"/>
+                                <w:color w:val="222222"/>
+                                <w:spacing w:val="0"/>
+                                <w:sz w:val="14"/>
+                                <w:szCs w:val="14"/>
+                                <w:shd w:val="clear" w:fill="F8F8F8"/>
+                              </w:rPr>
+                              <w:instrText xml:space="preserve"> HYPERLINK "https://dl.k8s.io/release/stable.txt)/bin/linux/amd64/kubectl\"" </w:instrText>
+                            </w:r>
+                            <w:r>
+                              <w:rPr>
+                                <w:rFonts w:hint="default" w:ascii="Consolas" w:hAnsi="Consolas" w:eastAsia="Consolas" w:cs="Consolas"/>
+                                <w:i w:val="0"/>
+                                <w:iCs w:val="0"/>
+                                <w:caps w:val="0"/>
+                                <w:color w:val="222222"/>
+                                <w:spacing w:val="0"/>
+                                <w:sz w:val="14"/>
+                                <w:szCs w:val="14"/>
+                                <w:shd w:val="clear" w:fill="F8F8F8"/>
+                              </w:rPr>
+                              <w:fldChar w:fldCharType="separate"/>
+                            </w:r>
+                            <w:r>
+                              <w:rPr>
+                                <w:rStyle w:val="5"/>
+                                <w:rFonts w:hint="default" w:ascii="Consolas" w:hAnsi="Consolas" w:eastAsia="Consolas" w:cs="Consolas"/>
+                                <w:i w:val="0"/>
+                                <w:iCs w:val="0"/>
+                                <w:caps w:val="0"/>
+                                <w:spacing w:val="0"/>
+                                <w:sz w:val="14"/>
+                                <w:szCs w:val="14"/>
+                                <w:shd w:val="clear" w:fill="F8F8F8"/>
+                              </w:rPr>
+                              <w:t>https://dl.k8s.io/release/stable.txt</w:t>
+                            </w:r>
+                            <w:r>
+                              <w:rPr>
+                                <w:rStyle w:val="5"/>
+                                <w:rFonts w:hint="default" w:ascii="Consolas" w:hAnsi="Consolas" w:eastAsia="Consolas" w:cs="Consolas"/>
+                                <w:b/>
+                                <w:bCs/>
+                                <w:i w:val="0"/>
+                                <w:iCs w:val="0"/>
+                                <w:caps w:val="0"/>
+                                <w:spacing w:val="0"/>
+                                <w:sz w:val="14"/>
+                                <w:szCs w:val="14"/>
+                                <w:shd w:val="clear" w:fill="F8F8F8"/>
+                              </w:rPr>
+                              <w:t>)</w:t>
+                            </w:r>
+                            <w:r>
+                              <w:rPr>
+                                <w:rStyle w:val="5"/>
+                                <w:rFonts w:hint="default" w:ascii="Consolas" w:hAnsi="Consolas" w:eastAsia="Consolas" w:cs="Consolas"/>
+                                <w:i w:val="0"/>
+                                <w:iCs w:val="0"/>
+                                <w:caps w:val="0"/>
+                                <w:spacing w:val="0"/>
+                                <w:sz w:val="14"/>
+                                <w:szCs w:val="14"/>
+                                <w:shd w:val="clear" w:fill="F8F8F8"/>
+                              </w:rPr>
+                              <w:t>/bin/linux/amd64/kubectl"</w:t>
+                            </w:r>
+                            <w:r>
+                              <w:rPr>
+                                <w:rFonts w:hint="default" w:ascii="Consolas" w:hAnsi="Consolas" w:eastAsia="Consolas" w:cs="Consolas"/>
+                                <w:i w:val="0"/>
+                                <w:iCs w:val="0"/>
+                                <w:caps w:val="0"/>
+                                <w:color w:val="222222"/>
+                                <w:spacing w:val="0"/>
+                                <w:sz w:val="14"/>
+                                <w:szCs w:val="14"/>
+                                <w:shd w:val="clear" w:fill="F8F8F8"/>
+                              </w:rPr>
+                              <w:fldChar w:fldCharType="end"/>
+                            </w:r>
+                          </w:p>
+                          <w:p>
+                            <w:pPr>
+                              <w:widowControl w:val="0"/>
+                              <w:numPr>
+                                <w:ilvl w:val="0"/>
+                                <w:numId w:val="0"/>
+                              </w:numPr>
+                              <w:ind w:left="1440" w:leftChars="0" w:firstLine="720" w:firstLineChars="0"/>
+                              <w:jc w:val="left"/>
+                              <w:rPr>
+                                <w:rFonts w:hint="default" w:ascii="Consolas" w:hAnsi="Consolas" w:eastAsia="Consolas" w:cs="Consolas"/>
+                                <w:i w:val="0"/>
+                                <w:iCs w:val="0"/>
+                                <w:caps w:val="0"/>
+                                <w:color w:val="BB4444"/>
+                                <w:spacing w:val="0"/>
+                                <w:sz w:val="14"/>
+                                <w:szCs w:val="14"/>
+                                <w:shd w:val="clear" w:fill="F8F8F8"/>
+                              </w:rPr>
+                            </w:pPr>
+                            <w:r>
+                              <w:rPr>
+                                <w:rFonts w:ascii="Consolas" w:hAnsi="Consolas" w:eastAsia="Consolas" w:cs="Consolas"/>
+                                <w:i w:val="0"/>
+                                <w:iCs w:val="0"/>
+                                <w:caps w:val="0"/>
+                                <w:color w:val="222222"/>
+                                <w:spacing w:val="0"/>
+                                <w:sz w:val="14"/>
+                                <w:szCs w:val="14"/>
+                                <w:shd w:val="clear" w:fill="F8F8F8"/>
+                              </w:rPr>
+                              <w:t xml:space="preserve">curl -LO </w:t>
+                            </w:r>
+                            <w:r>
+                              <w:rPr>
+                                <w:rFonts w:hint="default" w:ascii="Consolas" w:hAnsi="Consolas" w:eastAsia="Consolas" w:cs="Consolas"/>
+                                <w:i w:val="0"/>
+                                <w:iCs w:val="0"/>
+                                <w:caps w:val="0"/>
+                                <w:color w:val="BB4444"/>
+                                <w:spacing w:val="0"/>
+                                <w:sz w:val="14"/>
+                                <w:szCs w:val="14"/>
+                                <w:shd w:val="clear" w:fill="F8F8F8"/>
+                              </w:rPr>
+                              <w:t>"https://dl.k8s.io/release/</w:t>
+                            </w:r>
+                            <w:r>
+                              <w:rPr>
+                                <w:rFonts w:hint="default" w:ascii="Consolas" w:hAnsi="Consolas" w:eastAsia="Consolas" w:cs="Consolas"/>
+                                <w:b/>
+                                <w:bCs/>
+                                <w:i w:val="0"/>
+                                <w:iCs w:val="0"/>
+                                <w:caps w:val="0"/>
+                                <w:color w:val="AA22FF"/>
+                                <w:spacing w:val="0"/>
+                                <w:sz w:val="14"/>
+                                <w:szCs w:val="14"/>
+                                <w:shd w:val="clear" w:fill="F8F8F8"/>
+                              </w:rPr>
+                              <w:t>$(</w:t>
+                            </w:r>
+                            <w:r>
+                              <w:rPr>
+                                <w:rFonts w:hint="default" w:ascii="Consolas" w:hAnsi="Consolas" w:eastAsia="Consolas" w:cs="Consolas"/>
+                                <w:i w:val="0"/>
+                                <w:iCs w:val="0"/>
+                                <w:caps w:val="0"/>
+                                <w:color w:val="222222"/>
+                                <w:spacing w:val="0"/>
+                                <w:sz w:val="14"/>
+                                <w:szCs w:val="14"/>
+                                <w:shd w:val="clear" w:fill="F8F8F8"/>
+                              </w:rPr>
+                              <w:t xml:space="preserve">curl -L -s </w:t>
+                            </w:r>
+                            <w:r>
+                              <w:rPr>
+                                <w:rFonts w:hint="default" w:ascii="Consolas" w:hAnsi="Consolas" w:eastAsia="Consolas" w:cs="Consolas"/>
+                                <w:i w:val="0"/>
+                                <w:iCs w:val="0"/>
+                                <w:caps w:val="0"/>
+                                <w:color w:val="222222"/>
+                                <w:spacing w:val="0"/>
+                                <w:sz w:val="14"/>
+                                <w:szCs w:val="14"/>
+                                <w:shd w:val="clear" w:fill="F8F8F8"/>
+                              </w:rPr>
+                              <w:fldChar w:fldCharType="begin"/>
+                            </w:r>
+                            <w:r>
+                              <w:rPr>
+                                <w:rFonts w:hint="default" w:ascii="Consolas" w:hAnsi="Consolas" w:eastAsia="Consolas" w:cs="Consolas"/>
+                                <w:i w:val="0"/>
+                                <w:iCs w:val="0"/>
+                                <w:caps w:val="0"/>
+                                <w:color w:val="222222"/>
+                                <w:spacing w:val="0"/>
+                                <w:sz w:val="14"/>
+                                <w:szCs w:val="14"/>
+                                <w:shd w:val="clear" w:fill="F8F8F8"/>
+                              </w:rPr>
+                              <w:instrText xml:space="preserve"> HYPERLINK "https://dl.k8s.io/release/stable.txt)/bin/linux/amd64/kubectl.sha256\"" </w:instrText>
+                            </w:r>
+                            <w:r>
+                              <w:rPr>
+                                <w:rFonts w:hint="default" w:ascii="Consolas" w:hAnsi="Consolas" w:eastAsia="Consolas" w:cs="Consolas"/>
+                                <w:i w:val="0"/>
+                                <w:iCs w:val="0"/>
+                                <w:caps w:val="0"/>
+                                <w:color w:val="222222"/>
+                                <w:spacing w:val="0"/>
+                                <w:sz w:val="14"/>
+                                <w:szCs w:val="14"/>
+                                <w:shd w:val="clear" w:fill="F8F8F8"/>
+                              </w:rPr>
+                              <w:fldChar w:fldCharType="separate"/>
+                            </w:r>
+                            <w:r>
+                              <w:rPr>
+                                <w:rStyle w:val="5"/>
+                                <w:rFonts w:hint="default" w:ascii="Consolas" w:hAnsi="Consolas" w:eastAsia="Consolas" w:cs="Consolas"/>
+                                <w:i w:val="0"/>
+                                <w:iCs w:val="0"/>
+                                <w:caps w:val="0"/>
+                                <w:spacing w:val="0"/>
+                                <w:sz w:val="14"/>
+                                <w:szCs w:val="14"/>
+                                <w:shd w:val="clear" w:fill="F8F8F8"/>
+                              </w:rPr>
+                              <w:t>https://dl.k8s.io/release/stable.txt</w:t>
+                            </w:r>
+                            <w:r>
+                              <w:rPr>
+                                <w:rStyle w:val="5"/>
+                                <w:rFonts w:hint="default" w:ascii="Consolas" w:hAnsi="Consolas" w:eastAsia="Consolas" w:cs="Consolas"/>
+                                <w:b/>
+                                <w:bCs/>
+                                <w:i w:val="0"/>
+                                <w:iCs w:val="0"/>
+                                <w:caps w:val="0"/>
+                                <w:spacing w:val="0"/>
+                                <w:sz w:val="14"/>
+                                <w:szCs w:val="14"/>
+                                <w:shd w:val="clear" w:fill="F8F8F8"/>
+                              </w:rPr>
+                              <w:t>)</w:t>
+                            </w:r>
+                            <w:r>
+                              <w:rPr>
+                                <w:rStyle w:val="5"/>
+                                <w:rFonts w:hint="default" w:ascii="Consolas" w:hAnsi="Consolas" w:eastAsia="Consolas" w:cs="Consolas"/>
+                                <w:i w:val="0"/>
+                                <w:iCs w:val="0"/>
+                                <w:caps w:val="0"/>
+                                <w:spacing w:val="0"/>
+                                <w:sz w:val="14"/>
+                                <w:szCs w:val="14"/>
+                                <w:shd w:val="clear" w:fill="F8F8F8"/>
+                              </w:rPr>
+                              <w:t>/bin/linux/amd64/kubectl.sha256"</w:t>
+                            </w:r>
+                            <w:r>
+                              <w:rPr>
+                                <w:rFonts w:hint="default" w:ascii="Consolas" w:hAnsi="Consolas" w:eastAsia="Consolas" w:cs="Consolas"/>
+                                <w:i w:val="0"/>
+                                <w:iCs w:val="0"/>
+                                <w:caps w:val="0"/>
+                                <w:color w:val="222222"/>
+                                <w:spacing w:val="0"/>
+                                <w:sz w:val="14"/>
+                                <w:szCs w:val="14"/>
+                                <w:shd w:val="clear" w:fill="F8F8F8"/>
+                              </w:rPr>
+                              <w:fldChar w:fldCharType="end"/>
+                            </w:r>
+                          </w:p>
+                          <w:p>
+                            <w:pPr>
+                              <w:widowControl w:val="0"/>
+                              <w:numPr>
+                                <w:ilvl w:val="0"/>
+                                <w:numId w:val="0"/>
+                              </w:numPr>
+                              <w:ind w:left="1440" w:leftChars="0" w:firstLine="720" w:firstLineChars="0"/>
+                              <w:jc w:val="left"/>
+                              <w:rPr>
+                                <w:rFonts w:hint="default" w:ascii="Consolas" w:hAnsi="Consolas" w:eastAsia="Consolas" w:cs="Consolas"/>
+                                <w:i w:val="0"/>
+                                <w:iCs w:val="0"/>
+                                <w:caps w:val="0"/>
+                                <w:color w:val="222222"/>
+                                <w:spacing w:val="0"/>
+                                <w:sz w:val="14"/>
+                                <w:szCs w:val="14"/>
+                                <w:shd w:val="clear" w:fill="F8F8F8"/>
+                              </w:rPr>
+                            </w:pPr>
+                            <w:r>
+                              <w:rPr>
+                                <w:rFonts w:ascii="Consolas" w:hAnsi="Consolas" w:eastAsia="Consolas" w:cs="Consolas"/>
+                                <w:i w:val="0"/>
+                                <w:iCs w:val="0"/>
+                                <w:caps w:val="0"/>
+                                <w:color w:val="AA22FF"/>
+                                <w:spacing w:val="0"/>
+                                <w:sz w:val="14"/>
+                                <w:szCs w:val="14"/>
+                                <w:shd w:val="clear" w:fill="F8F8F8"/>
+                              </w:rPr>
+                              <w:t>echo</w:t>
+                            </w:r>
+                            <w:r>
+                              <w:rPr>
+                                <w:rFonts w:hint="default" w:ascii="Consolas" w:hAnsi="Consolas" w:eastAsia="Consolas" w:cs="Consolas"/>
+                                <w:i w:val="0"/>
+                                <w:iCs w:val="0"/>
+                                <w:caps w:val="0"/>
+                                <w:color w:val="222222"/>
+                                <w:spacing w:val="0"/>
+                                <w:sz w:val="14"/>
+                                <w:szCs w:val="14"/>
+                                <w:shd w:val="clear" w:fill="F8F8F8"/>
                               </w:rPr>
                               <w:t xml:space="preserve"> </w:t>
                             </w:r>
                             <w:r>
                               <w:rPr>
-                                <w:color w:val="1F2228"/>
-                              </w:rPr>
-                              <w:t>mv</w:t>
-                            </w:r>
-                            <w:r>
-                              <w:rPr>
-                                <w:color w:val="1F2228"/>
-                                <w:spacing w:val="-13"/>
+                                <w:rFonts w:hint="default" w:ascii="Consolas" w:hAnsi="Consolas" w:eastAsia="Consolas" w:cs="Consolas"/>
+                                <w:i w:val="0"/>
+                                <w:iCs w:val="0"/>
+                                <w:caps w:val="0"/>
+                                <w:color w:val="BB4444"/>
+                                <w:spacing w:val="0"/>
+                                <w:sz w:val="14"/>
+                                <w:szCs w:val="14"/>
+                                <w:shd w:val="clear" w:fill="F8F8F8"/>
+                              </w:rPr>
+                              <w:t>"</w:t>
+                            </w:r>
+                            <w:r>
+                              <w:rPr>
+                                <w:rFonts w:hint="default" w:ascii="Consolas" w:hAnsi="Consolas" w:eastAsia="Consolas" w:cs="Consolas"/>
+                                <w:b/>
+                                <w:bCs/>
+                                <w:i w:val="0"/>
+                                <w:iCs w:val="0"/>
+                                <w:caps w:val="0"/>
+                                <w:color w:val="AA22FF"/>
+                                <w:spacing w:val="0"/>
+                                <w:sz w:val="14"/>
+                                <w:szCs w:val="14"/>
+                                <w:shd w:val="clear" w:fill="F8F8F8"/>
+                              </w:rPr>
+                              <w:t>$(</w:t>
+                            </w:r>
+                            <w:r>
+                              <w:rPr>
+                                <w:rFonts w:hint="default" w:ascii="Consolas" w:hAnsi="Consolas" w:eastAsia="Consolas" w:cs="Consolas"/>
+                                <w:i w:val="0"/>
+                                <w:iCs w:val="0"/>
+                                <w:caps w:val="0"/>
+                                <w:color w:val="222222"/>
+                                <w:spacing w:val="0"/>
+                                <w:sz w:val="14"/>
+                                <w:szCs w:val="14"/>
+                                <w:shd w:val="clear" w:fill="F8F8F8"/>
+                              </w:rPr>
+                              <w:t>cat kubectl.sha256</w:t>
+                            </w:r>
+                            <w:r>
+                              <w:rPr>
+                                <w:rFonts w:hint="default" w:ascii="Consolas" w:hAnsi="Consolas" w:eastAsia="Consolas" w:cs="Consolas"/>
+                                <w:b/>
+                                <w:bCs/>
+                                <w:i w:val="0"/>
+                                <w:iCs w:val="0"/>
+                                <w:caps w:val="0"/>
+                                <w:color w:val="AA22FF"/>
+                                <w:spacing w:val="0"/>
+                                <w:sz w:val="14"/>
+                                <w:szCs w:val="14"/>
+                                <w:shd w:val="clear" w:fill="F8F8F8"/>
+                              </w:rPr>
+                              <w:t>)</w:t>
+                            </w:r>
+                            <w:r>
+                              <w:rPr>
+                                <w:rFonts w:hint="default" w:ascii="Consolas" w:hAnsi="Consolas" w:eastAsia="Consolas" w:cs="Consolas"/>
+                                <w:i w:val="0"/>
+                                <w:iCs w:val="0"/>
+                                <w:caps w:val="0"/>
+                                <w:color w:val="BB4444"/>
+                                <w:spacing w:val="0"/>
+                                <w:sz w:val="14"/>
+                                <w:szCs w:val="14"/>
+                                <w:shd w:val="clear" w:fill="F8F8F8"/>
+                              </w:rPr>
+                              <w:t xml:space="preserve"> kubectl"</w:t>
+                            </w:r>
+                            <w:r>
+                              <w:rPr>
+                                <w:rFonts w:hint="default" w:ascii="Consolas" w:hAnsi="Consolas" w:eastAsia="Consolas" w:cs="Consolas"/>
+                                <w:i w:val="0"/>
+                                <w:iCs w:val="0"/>
+                                <w:caps w:val="0"/>
+                                <w:color w:val="222222"/>
+                                <w:spacing w:val="0"/>
+                                <w:sz w:val="14"/>
+                                <w:szCs w:val="14"/>
+                                <w:shd w:val="clear" w:fill="F8F8F8"/>
+                              </w:rPr>
+                              <w:t xml:space="preserve"> | sha256sum --check</w:t>
+                            </w:r>
+                          </w:p>
+                          <w:p>
+                            <w:pPr>
+                              <w:widowControl w:val="0"/>
+                              <w:numPr>
+                                <w:ilvl w:val="0"/>
+                                <w:numId w:val="0"/>
+                              </w:numPr>
+                              <w:ind w:left="1440" w:leftChars="0" w:firstLine="720" w:firstLineChars="0"/>
+                              <w:jc w:val="left"/>
+                              <w:rPr>
+                                <w:rFonts w:hint="default" w:ascii="Consolas" w:hAnsi="Consolas" w:eastAsia="Consolas" w:cs="Consolas"/>
+                                <w:i w:val="0"/>
+                                <w:iCs w:val="0"/>
+                                <w:caps w:val="0"/>
+                                <w:color w:val="222222"/>
+                                <w:spacing w:val="0"/>
+                                <w:sz w:val="14"/>
+                                <w:szCs w:val="14"/>
+                                <w:shd w:val="clear" w:fill="F8F8F8"/>
+                              </w:rPr>
+                            </w:pPr>
+                            <w:r>
+                              <w:rPr>
+                                <w:rFonts w:hint="default" w:ascii="Consolas" w:hAnsi="Consolas" w:eastAsia="Consolas" w:cs="Consolas"/>
+                                <w:i w:val="0"/>
+                                <w:iCs w:val="0"/>
+                                <w:caps w:val="0"/>
+                                <w:color w:val="222222"/>
+                                <w:spacing w:val="0"/>
+                                <w:sz w:val="14"/>
+                                <w:szCs w:val="14"/>
+                                <w:shd w:val="clear" w:fill="F8F8F8"/>
+                                <w:lang w:val="fr-FR"/>
+                              </w:rPr>
+                              <w:t>s</w:t>
+                            </w:r>
+                            <w:r>
+                              <w:rPr>
+                                <w:rFonts w:ascii="Consolas" w:hAnsi="Consolas" w:eastAsia="Consolas" w:cs="Consolas"/>
+                                <w:i w:val="0"/>
+                                <w:iCs w:val="0"/>
+                                <w:caps w:val="0"/>
+                                <w:color w:val="222222"/>
+                                <w:spacing w:val="0"/>
+                                <w:sz w:val="14"/>
+                                <w:szCs w:val="14"/>
+                                <w:shd w:val="clear" w:fill="F8F8F8"/>
+                              </w:rPr>
+                              <w:t xml:space="preserve">udo install -o root -g root -m </w:t>
+                            </w:r>
+                            <w:r>
+                              <w:rPr>
+                                <w:rFonts w:hint="default" w:ascii="Consolas" w:hAnsi="Consolas" w:eastAsia="Consolas" w:cs="Consolas"/>
+                                <w:i w:val="0"/>
+                                <w:iCs w:val="0"/>
+                                <w:caps w:val="0"/>
+                                <w:color w:val="666666"/>
+                                <w:spacing w:val="0"/>
+                                <w:sz w:val="14"/>
+                                <w:szCs w:val="14"/>
+                                <w:shd w:val="clear" w:fill="F8F8F8"/>
+                              </w:rPr>
+                              <w:t>0755</w:t>
+                            </w:r>
+                            <w:r>
+                              <w:rPr>
+                                <w:rFonts w:hint="default" w:ascii="Consolas" w:hAnsi="Consolas" w:eastAsia="Consolas" w:cs="Consolas"/>
+                                <w:i w:val="0"/>
+                                <w:iCs w:val="0"/>
+                                <w:caps w:val="0"/>
+                                <w:color w:val="222222"/>
+                                <w:spacing w:val="0"/>
+                                <w:sz w:val="14"/>
+                                <w:szCs w:val="14"/>
+                                <w:shd w:val="clear" w:fill="F8F8F8"/>
+                              </w:rPr>
+                              <w:t xml:space="preserve"> kubectl /usr/local/bin/kubectl</w:t>
+                            </w:r>
+                          </w:p>
+                          <w:p>
+                            <w:pPr>
+                              <w:widowControl w:val="0"/>
+                              <w:numPr>
+                                <w:ilvl w:val="0"/>
+                                <w:numId w:val="0"/>
+                              </w:numPr>
+                              <w:ind w:left="1440" w:leftChars="0" w:firstLine="720" w:firstLineChars="0"/>
+                              <w:jc w:val="left"/>
+                              <w:rPr>
+                                <w:rFonts w:hint="default" w:ascii="Consolas" w:hAnsi="Consolas" w:eastAsia="Consolas"/>
+                                <w:b w:val="0"/>
+                                <w:bCs w:val="0"/>
+                                <w:i w:val="0"/>
+                                <w:iCs w:val="0"/>
+                                <w:caps w:val="0"/>
+                                <w:color w:val="000000" w:themeColor="text1"/>
+                                <w:spacing w:val="0"/>
+                                <w:sz w:val="14"/>
+                                <w:szCs w:val="14"/>
+                                <w:highlight w:val="none"/>
+                                <w:u w:val="none"/>
+                                <w:lang w:val="fr-FR"/>
+                                <w14:textFill>
+                                  <w14:solidFill>
+                                    <w14:schemeClr w14:val="tx1"/>
+                                  </w14:solidFill>
+                                </w14:textFill>
+                              </w:rPr>
+                            </w:pPr>
+                            <w:r>
+                              <w:rPr>
+                                <w:rFonts w:ascii="Consolas" w:hAnsi="Consolas" w:eastAsia="Consolas" w:cs="Consolas"/>
+                                <w:i w:val="0"/>
+                                <w:iCs w:val="0"/>
+                                <w:caps w:val="0"/>
+                                <w:color w:val="222222"/>
+                                <w:spacing w:val="0"/>
+                                <w:sz w:val="14"/>
+                                <w:szCs w:val="14"/>
+                                <w:shd w:val="clear" w:fill="F8F8F8"/>
+                              </w:rPr>
+                              <w:t>kubectl version --client</w:t>
+                            </w:r>
+                            <w:r>
+                              <w:rPr>
+                                <w:rFonts w:hint="default" w:ascii="Consolas" w:hAnsi="Consolas" w:eastAsia="Consolas"/>
+                                <w:b w:val="0"/>
+                                <w:bCs w:val="0"/>
+                                <w:i w:val="0"/>
+                                <w:iCs w:val="0"/>
+                                <w:caps w:val="0"/>
+                                <w:color w:val="000000" w:themeColor="text1"/>
+                                <w:spacing w:val="0"/>
+                                <w:sz w:val="14"/>
+                                <w:szCs w:val="14"/>
+                                <w:highlight w:val="none"/>
+                                <w:u w:val="none"/>
+                                <w:lang w:val="fr-FR"/>
+                                <w14:textFill>
+                                  <w14:solidFill>
+                                    <w14:schemeClr w14:val="tx1"/>
+                                  </w14:solidFill>
+                                </w14:textFill>
                               </w:rPr>
                               <w:t xml:space="preserve"> </w:t>
                             </w:r>
-                            <w:r>
-                              <w:rPr>
-                                <w:color w:val="1F2228"/>
-                              </w:rPr>
-                              <w:t>./kubectl</w:t>
-                            </w:r>
-                            <w:r>
-                              <w:rPr>
-                                <w:color w:val="1F2228"/>
-                                <w:spacing w:val="-13"/>
-                              </w:rPr>
-                              <w:t xml:space="preserve"> </w:t>
-                            </w:r>
-                            <w:r>
-                              <w:rPr>
-                                <w:color w:val="1F2228"/>
-                              </w:rPr>
-                              <w:t>/usr/local/bin kubectl version --short –client</w:t>
-                            </w:r>
                           </w:p>
+                          <w:p/>
                         </w:txbxContent>
                       </wps:txbx>
                       <wps:bodyPr wrap="square" lIns="0" tIns="0" rIns="0" bIns="0" rtlCol="0">
@@ -4033,82 +4683,726 @@
                   <w:txbxContent>
                     <w:p>
                       <w:pPr>
-                        <w:pStyle w:val="5"/>
-                        <w:spacing w:before="68" w:line="259" w:lineRule="auto"/>
-                        <w:ind w:left="1945" w:right="542"/>
+                        <w:widowControl w:val="0"/>
+                        <w:numPr>
+                          <w:ilvl w:val="0"/>
+                          <w:numId w:val="0"/>
+                        </w:numPr>
+                        <w:ind w:left="1440" w:leftChars="0" w:firstLine="720" w:firstLineChars="0"/>
+                        <w:jc w:val="left"/>
+                        <w:rPr>
+                          <w:rFonts w:hint="default" w:ascii="Consolas" w:hAnsi="Consolas" w:eastAsia="Consolas"/>
+                          <w:b w:val="0"/>
+                          <w:bCs w:val="0"/>
+                          <w:i w:val="0"/>
+                          <w:iCs w:val="0"/>
+                          <w:caps w:val="0"/>
+                          <w:color w:val="000000" w:themeColor="text1"/>
+                          <w:spacing w:val="0"/>
+                          <w:sz w:val="20"/>
+                          <w:szCs w:val="20"/>
+                          <w:highlight w:val="none"/>
+                          <w:u w:val="none"/>
+                          <w:lang w:val="fr-FR"/>
+                          <w14:textFill>
+                            <w14:solidFill>
+                              <w14:schemeClr w14:val="tx1"/>
+                            </w14:solidFill>
+                          </w14:textFill>
+                        </w:rPr>
                       </w:pPr>
                       <w:r>
                         <w:rPr>
-                          <w:color w:val="1F2228"/>
-                        </w:rPr>
-                        <w:t xml:space="preserve">curl -o kubectl https://amazon-eks.s3.us-west- </w:t>
-                      </w:r>
-                      <w:r>
-                        <w:rPr>
-                          <w:color w:val="1F2228"/>
-                          <w:spacing w:val="-2"/>
-                        </w:rPr>
-                        <w:t xml:space="preserve">2.amazonaws.com/1.19.6/2021-01-05/bin/linux/amd64/kubectl </w:t>
-                      </w:r>
-                      <w:r>
-                        <w:rPr>
-                          <w:color w:val="1F2228"/>
-                        </w:rPr>
-                        <w:t>chmod +x ./kubectl</w:t>
+                          <w:rFonts w:hint="default" w:ascii="Consolas" w:hAnsi="Consolas" w:eastAsia="Consolas"/>
+                          <w:b w:val="0"/>
+                          <w:bCs w:val="0"/>
+                          <w:i w:val="0"/>
+                          <w:iCs w:val="0"/>
+                          <w:color w:val="000000" w:themeColor="text1"/>
+                          <w:spacing w:val="0"/>
+                          <w:sz w:val="20"/>
+                          <w:szCs w:val="20"/>
+                          <w:highlight w:val="none"/>
+                          <w:u w:val="none"/>
+                          <w:lang w:val="fr-FR"/>
+                          <w14:textFill>
+                            <w14:solidFill>
+                              <w14:schemeClr w14:val="tx1"/>
+                            </w14:solidFill>
+                          </w14:textFill>
+                        </w:rPr>
+                        <w:t>I</w:t>
+                      </w:r>
+                      <w:r>
+                        <w:rPr>
+                          <w:rFonts w:hint="default" w:ascii="Consolas" w:hAnsi="Consolas" w:eastAsia="Consolas"/>
+                          <w:b w:val="0"/>
+                          <w:bCs w:val="0"/>
+                          <w:i w:val="0"/>
+                          <w:iCs w:val="0"/>
+                          <w:caps w:val="0"/>
+                          <w:color w:val="000000" w:themeColor="text1"/>
+                          <w:spacing w:val="0"/>
+                          <w:sz w:val="20"/>
+                          <w:szCs w:val="20"/>
+                          <w:highlight w:val="none"/>
+                          <w:u w:val="none"/>
+                          <w:lang w:val="fr-FR"/>
+                          <w14:textFill>
+                            <w14:solidFill>
+                              <w14:schemeClr w14:val="tx1"/>
+                            </w14:solidFill>
+                          </w14:textFill>
+                        </w:rPr>
+                        <w:t>nstall kubeclt:</w:t>
                       </w:r>
                     </w:p>
                     <w:p>
                       <w:pPr>
-                        <w:pStyle w:val="5"/>
-                        <w:spacing w:before="1" w:line="256" w:lineRule="auto"/>
-                        <w:ind w:left="1945" w:right="3199"/>
+                        <w:widowControl w:val="0"/>
+                        <w:numPr>
+                          <w:ilvl w:val="0"/>
+                          <w:numId w:val="0"/>
+                        </w:numPr>
+                        <w:ind w:left="1440" w:leftChars="0" w:firstLine="720" w:firstLineChars="0"/>
+                        <w:jc w:val="left"/>
+                        <w:rPr>
+                          <w:rFonts w:hint="default" w:ascii="Consolas" w:hAnsi="Consolas" w:eastAsia="Consolas" w:cs="Consolas"/>
+                          <w:i w:val="0"/>
+                          <w:iCs w:val="0"/>
+                          <w:caps w:val="0"/>
+                          <w:color w:val="BB4444"/>
+                          <w:spacing w:val="0"/>
+                          <w:sz w:val="14"/>
+                          <w:szCs w:val="14"/>
+                          <w:shd w:val="clear" w:fill="F8F8F8"/>
+                        </w:rPr>
                       </w:pPr>
                       <w:r>
                         <w:rPr>
-                          <w:color w:val="1F2228"/>
-                        </w:rPr>
-                        <w:t>sudo</w:t>
-                      </w:r>
-                      <w:r>
-                        <w:rPr>
-                          <w:color w:val="1F2228"/>
-                          <w:spacing w:val="-14"/>
+                          <w:rFonts w:ascii="Consolas" w:hAnsi="Consolas" w:eastAsia="Consolas" w:cs="Consolas"/>
+                          <w:i w:val="0"/>
+                          <w:iCs w:val="0"/>
+                          <w:caps w:val="0"/>
+                          <w:color w:val="222222"/>
+                          <w:spacing w:val="0"/>
+                          <w:sz w:val="14"/>
+                          <w:szCs w:val="14"/>
+                          <w:shd w:val="clear" w:fill="F8F8F8"/>
+                        </w:rPr>
+                        <w:t xml:space="preserve">curl -LO </w:t>
+                      </w:r>
+                      <w:r>
+                        <w:rPr>
+                          <w:rFonts w:hint="default" w:ascii="Consolas" w:hAnsi="Consolas" w:eastAsia="Consolas" w:cs="Consolas"/>
+                          <w:i w:val="0"/>
+                          <w:iCs w:val="0"/>
+                          <w:caps w:val="0"/>
+                          <w:color w:val="BB4444"/>
+                          <w:spacing w:val="0"/>
+                          <w:sz w:val="14"/>
+                          <w:szCs w:val="14"/>
+                          <w:shd w:val="clear" w:fill="F8F8F8"/>
+                        </w:rPr>
+                        <w:t>"https://dl.k8s.io/release/</w:t>
+                      </w:r>
+                      <w:r>
+                        <w:rPr>
+                          <w:rFonts w:hint="default" w:ascii="Consolas" w:hAnsi="Consolas" w:eastAsia="Consolas" w:cs="Consolas"/>
+                          <w:b/>
+                          <w:bCs/>
+                          <w:i w:val="0"/>
+                          <w:iCs w:val="0"/>
+                          <w:caps w:val="0"/>
+                          <w:color w:val="AA22FF"/>
+                          <w:spacing w:val="0"/>
+                          <w:sz w:val="14"/>
+                          <w:szCs w:val="14"/>
+                          <w:shd w:val="clear" w:fill="F8F8F8"/>
+                        </w:rPr>
+                        <w:t>$(</w:t>
+                      </w:r>
+                      <w:r>
+                        <w:rPr>
+                          <w:rFonts w:hint="default" w:ascii="Consolas" w:hAnsi="Consolas" w:eastAsia="Consolas" w:cs="Consolas"/>
+                          <w:i w:val="0"/>
+                          <w:iCs w:val="0"/>
+                          <w:caps w:val="0"/>
+                          <w:color w:val="222222"/>
+                          <w:spacing w:val="0"/>
+                          <w:sz w:val="14"/>
+                          <w:szCs w:val="14"/>
+                          <w:shd w:val="clear" w:fill="F8F8F8"/>
+                        </w:rPr>
+                        <w:t xml:space="preserve">curl -L -s </w:t>
+                      </w:r>
+                      <w:r>
+                        <w:rPr>
+                          <w:rFonts w:hint="default" w:ascii="Consolas" w:hAnsi="Consolas" w:eastAsia="Consolas" w:cs="Consolas"/>
+                          <w:i w:val="0"/>
+                          <w:iCs w:val="0"/>
+                          <w:caps w:val="0"/>
+                          <w:color w:val="222222"/>
+                          <w:spacing w:val="0"/>
+                          <w:sz w:val="14"/>
+                          <w:szCs w:val="14"/>
+                          <w:shd w:val="clear" w:fill="F8F8F8"/>
+                        </w:rPr>
+                        <w:fldChar w:fldCharType="begin"/>
+                      </w:r>
+                      <w:r>
+                        <w:rPr>
+                          <w:rFonts w:hint="default" w:ascii="Consolas" w:hAnsi="Consolas" w:eastAsia="Consolas" w:cs="Consolas"/>
+                          <w:i w:val="0"/>
+                          <w:iCs w:val="0"/>
+                          <w:caps w:val="0"/>
+                          <w:color w:val="222222"/>
+                          <w:spacing w:val="0"/>
+                          <w:sz w:val="14"/>
+                          <w:szCs w:val="14"/>
+                          <w:shd w:val="clear" w:fill="F8F8F8"/>
+                        </w:rPr>
+                        <w:instrText xml:space="preserve"> HYPERLINK "https://dl.k8s.io/release/stable.txt)/bin/linux/amd64/kubectl\"" </w:instrText>
+                      </w:r>
+                      <w:r>
+                        <w:rPr>
+                          <w:rFonts w:hint="default" w:ascii="Consolas" w:hAnsi="Consolas" w:eastAsia="Consolas" w:cs="Consolas"/>
+                          <w:i w:val="0"/>
+                          <w:iCs w:val="0"/>
+                          <w:caps w:val="0"/>
+                          <w:color w:val="222222"/>
+                          <w:spacing w:val="0"/>
+                          <w:sz w:val="14"/>
+                          <w:szCs w:val="14"/>
+                          <w:shd w:val="clear" w:fill="F8F8F8"/>
+                        </w:rPr>
+                        <w:fldChar w:fldCharType="separate"/>
+                      </w:r>
+                      <w:r>
+                        <w:rPr>
+                          <w:rStyle w:val="5"/>
+                          <w:rFonts w:hint="default" w:ascii="Consolas" w:hAnsi="Consolas" w:eastAsia="Consolas" w:cs="Consolas"/>
+                          <w:i w:val="0"/>
+                          <w:iCs w:val="0"/>
+                          <w:caps w:val="0"/>
+                          <w:spacing w:val="0"/>
+                          <w:sz w:val="14"/>
+                          <w:szCs w:val="14"/>
+                          <w:shd w:val="clear" w:fill="F8F8F8"/>
+                        </w:rPr>
+                        <w:t>https://dl.k8s.io/release/stable.txt</w:t>
+                      </w:r>
+                      <w:r>
+                        <w:rPr>
+                          <w:rStyle w:val="5"/>
+                          <w:rFonts w:hint="default" w:ascii="Consolas" w:hAnsi="Consolas" w:eastAsia="Consolas" w:cs="Consolas"/>
+                          <w:b/>
+                          <w:bCs/>
+                          <w:i w:val="0"/>
+                          <w:iCs w:val="0"/>
+                          <w:caps w:val="0"/>
+                          <w:spacing w:val="0"/>
+                          <w:sz w:val="14"/>
+                          <w:szCs w:val="14"/>
+                          <w:shd w:val="clear" w:fill="F8F8F8"/>
+                        </w:rPr>
+                        <w:t>)</w:t>
+                      </w:r>
+                      <w:r>
+                        <w:rPr>
+                          <w:rStyle w:val="5"/>
+                          <w:rFonts w:hint="default" w:ascii="Consolas" w:hAnsi="Consolas" w:eastAsia="Consolas" w:cs="Consolas"/>
+                          <w:i w:val="0"/>
+                          <w:iCs w:val="0"/>
+                          <w:caps w:val="0"/>
+                          <w:spacing w:val="0"/>
+                          <w:sz w:val="14"/>
+                          <w:szCs w:val="14"/>
+                          <w:shd w:val="clear" w:fill="F8F8F8"/>
+                        </w:rPr>
+                        <w:t>/bin/linux/amd64/kubectl"</w:t>
+                      </w:r>
+                      <w:r>
+                        <w:rPr>
+                          <w:rFonts w:hint="default" w:ascii="Consolas" w:hAnsi="Consolas" w:eastAsia="Consolas" w:cs="Consolas"/>
+                          <w:i w:val="0"/>
+                          <w:iCs w:val="0"/>
+                          <w:caps w:val="0"/>
+                          <w:color w:val="222222"/>
+                          <w:spacing w:val="0"/>
+                          <w:sz w:val="14"/>
+                          <w:szCs w:val="14"/>
+                          <w:shd w:val="clear" w:fill="F8F8F8"/>
+                        </w:rPr>
+                        <w:fldChar w:fldCharType="end"/>
+                      </w:r>
+                    </w:p>
+                    <w:p>
+                      <w:pPr>
+                        <w:widowControl w:val="0"/>
+                        <w:numPr>
+                          <w:ilvl w:val="0"/>
+                          <w:numId w:val="0"/>
+                        </w:numPr>
+                        <w:ind w:left="1440" w:leftChars="0" w:firstLine="720" w:firstLineChars="0"/>
+                        <w:jc w:val="left"/>
+                        <w:rPr>
+                          <w:rFonts w:hint="default" w:ascii="Consolas" w:hAnsi="Consolas" w:eastAsia="Consolas" w:cs="Consolas"/>
+                          <w:i w:val="0"/>
+                          <w:iCs w:val="0"/>
+                          <w:caps w:val="0"/>
+                          <w:color w:val="BB4444"/>
+                          <w:spacing w:val="0"/>
+                          <w:sz w:val="14"/>
+                          <w:szCs w:val="14"/>
+                          <w:shd w:val="clear" w:fill="F8F8F8"/>
+                        </w:rPr>
+                      </w:pPr>
+                      <w:r>
+                        <w:rPr>
+                          <w:rFonts w:ascii="Consolas" w:hAnsi="Consolas" w:eastAsia="Consolas" w:cs="Consolas"/>
+                          <w:i w:val="0"/>
+                          <w:iCs w:val="0"/>
+                          <w:caps w:val="0"/>
+                          <w:color w:val="222222"/>
+                          <w:spacing w:val="0"/>
+                          <w:sz w:val="14"/>
+                          <w:szCs w:val="14"/>
+                          <w:shd w:val="clear" w:fill="F8F8F8"/>
+                        </w:rPr>
+                        <w:t xml:space="preserve">curl -LO </w:t>
+                      </w:r>
+                      <w:r>
+                        <w:rPr>
+                          <w:rFonts w:hint="default" w:ascii="Consolas" w:hAnsi="Consolas" w:eastAsia="Consolas" w:cs="Consolas"/>
+                          <w:i w:val="0"/>
+                          <w:iCs w:val="0"/>
+                          <w:caps w:val="0"/>
+                          <w:color w:val="BB4444"/>
+                          <w:spacing w:val="0"/>
+                          <w:sz w:val="14"/>
+                          <w:szCs w:val="14"/>
+                          <w:shd w:val="clear" w:fill="F8F8F8"/>
+                        </w:rPr>
+                        <w:t>"https://dl.k8s.io/release/</w:t>
+                      </w:r>
+                      <w:r>
+                        <w:rPr>
+                          <w:rFonts w:hint="default" w:ascii="Consolas" w:hAnsi="Consolas" w:eastAsia="Consolas" w:cs="Consolas"/>
+                          <w:b/>
+                          <w:bCs/>
+                          <w:i w:val="0"/>
+                          <w:iCs w:val="0"/>
+                          <w:caps w:val="0"/>
+                          <w:color w:val="AA22FF"/>
+                          <w:spacing w:val="0"/>
+                          <w:sz w:val="14"/>
+                          <w:szCs w:val="14"/>
+                          <w:shd w:val="clear" w:fill="F8F8F8"/>
+                        </w:rPr>
+                        <w:t>$(</w:t>
+                      </w:r>
+                      <w:r>
+                        <w:rPr>
+                          <w:rFonts w:hint="default" w:ascii="Consolas" w:hAnsi="Consolas" w:eastAsia="Consolas" w:cs="Consolas"/>
+                          <w:i w:val="0"/>
+                          <w:iCs w:val="0"/>
+                          <w:caps w:val="0"/>
+                          <w:color w:val="222222"/>
+                          <w:spacing w:val="0"/>
+                          <w:sz w:val="14"/>
+                          <w:szCs w:val="14"/>
+                          <w:shd w:val="clear" w:fill="F8F8F8"/>
+                        </w:rPr>
+                        <w:t xml:space="preserve">curl -L -s </w:t>
+                      </w:r>
+                      <w:r>
+                        <w:rPr>
+                          <w:rFonts w:hint="default" w:ascii="Consolas" w:hAnsi="Consolas" w:eastAsia="Consolas" w:cs="Consolas"/>
+                          <w:i w:val="0"/>
+                          <w:iCs w:val="0"/>
+                          <w:caps w:val="0"/>
+                          <w:color w:val="222222"/>
+                          <w:spacing w:val="0"/>
+                          <w:sz w:val="14"/>
+                          <w:szCs w:val="14"/>
+                          <w:shd w:val="clear" w:fill="F8F8F8"/>
+                        </w:rPr>
+                        <w:fldChar w:fldCharType="begin"/>
+                      </w:r>
+                      <w:r>
+                        <w:rPr>
+                          <w:rFonts w:hint="default" w:ascii="Consolas" w:hAnsi="Consolas" w:eastAsia="Consolas" w:cs="Consolas"/>
+                          <w:i w:val="0"/>
+                          <w:iCs w:val="0"/>
+                          <w:caps w:val="0"/>
+                          <w:color w:val="222222"/>
+                          <w:spacing w:val="0"/>
+                          <w:sz w:val="14"/>
+                          <w:szCs w:val="14"/>
+                          <w:shd w:val="clear" w:fill="F8F8F8"/>
+                        </w:rPr>
+                        <w:instrText xml:space="preserve"> HYPERLINK "https://dl.k8s.io/release/stable.txt)/bin/linux/amd64/kubectl.sha256\"" </w:instrText>
+                      </w:r>
+                      <w:r>
+                        <w:rPr>
+                          <w:rFonts w:hint="default" w:ascii="Consolas" w:hAnsi="Consolas" w:eastAsia="Consolas" w:cs="Consolas"/>
+                          <w:i w:val="0"/>
+                          <w:iCs w:val="0"/>
+                          <w:caps w:val="0"/>
+                          <w:color w:val="222222"/>
+                          <w:spacing w:val="0"/>
+                          <w:sz w:val="14"/>
+                          <w:szCs w:val="14"/>
+                          <w:shd w:val="clear" w:fill="F8F8F8"/>
+                        </w:rPr>
+                        <w:fldChar w:fldCharType="separate"/>
+                      </w:r>
+                      <w:r>
+                        <w:rPr>
+                          <w:rStyle w:val="5"/>
+                          <w:rFonts w:hint="default" w:ascii="Consolas" w:hAnsi="Consolas" w:eastAsia="Consolas" w:cs="Consolas"/>
+                          <w:i w:val="0"/>
+                          <w:iCs w:val="0"/>
+                          <w:caps w:val="0"/>
+                          <w:spacing w:val="0"/>
+                          <w:sz w:val="14"/>
+                          <w:szCs w:val="14"/>
+                          <w:shd w:val="clear" w:fill="F8F8F8"/>
+                        </w:rPr>
+                        <w:t>https://dl.k8s.io/release/stable.txt</w:t>
+                      </w:r>
+                      <w:r>
+                        <w:rPr>
+                          <w:rStyle w:val="5"/>
+                          <w:rFonts w:hint="default" w:ascii="Consolas" w:hAnsi="Consolas" w:eastAsia="Consolas" w:cs="Consolas"/>
+                          <w:b/>
+                          <w:bCs/>
+                          <w:i w:val="0"/>
+                          <w:iCs w:val="0"/>
+                          <w:caps w:val="0"/>
+                          <w:spacing w:val="0"/>
+                          <w:sz w:val="14"/>
+                          <w:szCs w:val="14"/>
+                          <w:shd w:val="clear" w:fill="F8F8F8"/>
+                        </w:rPr>
+                        <w:t>)</w:t>
+                      </w:r>
+                      <w:r>
+                        <w:rPr>
+                          <w:rStyle w:val="5"/>
+                          <w:rFonts w:hint="default" w:ascii="Consolas" w:hAnsi="Consolas" w:eastAsia="Consolas" w:cs="Consolas"/>
+                          <w:i w:val="0"/>
+                          <w:iCs w:val="0"/>
+                          <w:caps w:val="0"/>
+                          <w:spacing w:val="0"/>
+                          <w:sz w:val="14"/>
+                          <w:szCs w:val="14"/>
+                          <w:shd w:val="clear" w:fill="F8F8F8"/>
+                        </w:rPr>
+                        <w:t>/bin/linux/amd64/kubectl.sha256"</w:t>
+                      </w:r>
+                      <w:r>
+                        <w:rPr>
+                          <w:rFonts w:hint="default" w:ascii="Consolas" w:hAnsi="Consolas" w:eastAsia="Consolas" w:cs="Consolas"/>
+                          <w:i w:val="0"/>
+                          <w:iCs w:val="0"/>
+                          <w:caps w:val="0"/>
+                          <w:color w:val="222222"/>
+                          <w:spacing w:val="0"/>
+                          <w:sz w:val="14"/>
+                          <w:szCs w:val="14"/>
+                          <w:shd w:val="clear" w:fill="F8F8F8"/>
+                        </w:rPr>
+                        <w:fldChar w:fldCharType="end"/>
+                      </w:r>
+                    </w:p>
+                    <w:p>
+                      <w:pPr>
+                        <w:widowControl w:val="0"/>
+                        <w:numPr>
+                          <w:ilvl w:val="0"/>
+                          <w:numId w:val="0"/>
+                        </w:numPr>
+                        <w:ind w:left="1440" w:leftChars="0" w:firstLine="720" w:firstLineChars="0"/>
+                        <w:jc w:val="left"/>
+                        <w:rPr>
+                          <w:rFonts w:hint="default" w:ascii="Consolas" w:hAnsi="Consolas" w:eastAsia="Consolas" w:cs="Consolas"/>
+                          <w:i w:val="0"/>
+                          <w:iCs w:val="0"/>
+                          <w:caps w:val="0"/>
+                          <w:color w:val="222222"/>
+                          <w:spacing w:val="0"/>
+                          <w:sz w:val="14"/>
+                          <w:szCs w:val="14"/>
+                          <w:shd w:val="clear" w:fill="F8F8F8"/>
+                        </w:rPr>
+                      </w:pPr>
+                      <w:r>
+                        <w:rPr>
+                          <w:rFonts w:ascii="Consolas" w:hAnsi="Consolas" w:eastAsia="Consolas" w:cs="Consolas"/>
+                          <w:i w:val="0"/>
+                          <w:iCs w:val="0"/>
+                          <w:caps w:val="0"/>
+                          <w:color w:val="AA22FF"/>
+                          <w:spacing w:val="0"/>
+                          <w:sz w:val="14"/>
+                          <w:szCs w:val="14"/>
+                          <w:shd w:val="clear" w:fill="F8F8F8"/>
+                        </w:rPr>
+                        <w:t>echo</w:t>
+                      </w:r>
+                      <w:r>
+                        <w:rPr>
+                          <w:rFonts w:hint="default" w:ascii="Consolas" w:hAnsi="Consolas" w:eastAsia="Consolas" w:cs="Consolas"/>
+                          <w:i w:val="0"/>
+                          <w:iCs w:val="0"/>
+                          <w:caps w:val="0"/>
+                          <w:color w:val="222222"/>
+                          <w:spacing w:val="0"/>
+                          <w:sz w:val="14"/>
+                          <w:szCs w:val="14"/>
+                          <w:shd w:val="clear" w:fill="F8F8F8"/>
                         </w:rPr>
                         <w:t xml:space="preserve"> </w:t>
                       </w:r>
                       <w:r>
                         <w:rPr>
-                          <w:color w:val="1F2228"/>
-                        </w:rPr>
-                        <w:t>mv</w:t>
-                      </w:r>
-                      <w:r>
-                        <w:rPr>
-                          <w:color w:val="1F2228"/>
-                          <w:spacing w:val="-13"/>
+                          <w:rFonts w:hint="default" w:ascii="Consolas" w:hAnsi="Consolas" w:eastAsia="Consolas" w:cs="Consolas"/>
+                          <w:i w:val="0"/>
+                          <w:iCs w:val="0"/>
+                          <w:caps w:val="0"/>
+                          <w:color w:val="BB4444"/>
+                          <w:spacing w:val="0"/>
+                          <w:sz w:val="14"/>
+                          <w:szCs w:val="14"/>
+                          <w:shd w:val="clear" w:fill="F8F8F8"/>
+                        </w:rPr>
+                        <w:t>"</w:t>
+                      </w:r>
+                      <w:r>
+                        <w:rPr>
+                          <w:rFonts w:hint="default" w:ascii="Consolas" w:hAnsi="Consolas" w:eastAsia="Consolas" w:cs="Consolas"/>
+                          <w:b/>
+                          <w:bCs/>
+                          <w:i w:val="0"/>
+                          <w:iCs w:val="0"/>
+                          <w:caps w:val="0"/>
+                          <w:color w:val="AA22FF"/>
+                          <w:spacing w:val="0"/>
+                          <w:sz w:val="14"/>
+                          <w:szCs w:val="14"/>
+                          <w:shd w:val="clear" w:fill="F8F8F8"/>
+                        </w:rPr>
+                        <w:t>$(</w:t>
+                      </w:r>
+                      <w:r>
+                        <w:rPr>
+                          <w:rFonts w:hint="default" w:ascii="Consolas" w:hAnsi="Consolas" w:eastAsia="Consolas" w:cs="Consolas"/>
+                          <w:i w:val="0"/>
+                          <w:iCs w:val="0"/>
+                          <w:caps w:val="0"/>
+                          <w:color w:val="222222"/>
+                          <w:spacing w:val="0"/>
+                          <w:sz w:val="14"/>
+                          <w:szCs w:val="14"/>
+                          <w:shd w:val="clear" w:fill="F8F8F8"/>
+                        </w:rPr>
+                        <w:t>cat kubectl.sha256</w:t>
+                      </w:r>
+                      <w:r>
+                        <w:rPr>
+                          <w:rFonts w:hint="default" w:ascii="Consolas" w:hAnsi="Consolas" w:eastAsia="Consolas" w:cs="Consolas"/>
+                          <w:b/>
+                          <w:bCs/>
+                          <w:i w:val="0"/>
+                          <w:iCs w:val="0"/>
+                          <w:caps w:val="0"/>
+                          <w:color w:val="AA22FF"/>
+                          <w:spacing w:val="0"/>
+                          <w:sz w:val="14"/>
+                          <w:szCs w:val="14"/>
+                          <w:shd w:val="clear" w:fill="F8F8F8"/>
+                        </w:rPr>
+                        <w:t>)</w:t>
+                      </w:r>
+                      <w:r>
+                        <w:rPr>
+                          <w:rFonts w:hint="default" w:ascii="Consolas" w:hAnsi="Consolas" w:eastAsia="Consolas" w:cs="Consolas"/>
+                          <w:i w:val="0"/>
+                          <w:iCs w:val="0"/>
+                          <w:caps w:val="0"/>
+                          <w:color w:val="BB4444"/>
+                          <w:spacing w:val="0"/>
+                          <w:sz w:val="14"/>
+                          <w:szCs w:val="14"/>
+                          <w:shd w:val="clear" w:fill="F8F8F8"/>
+                        </w:rPr>
+                        <w:t xml:space="preserve"> kubectl"</w:t>
+                      </w:r>
+                      <w:r>
+                        <w:rPr>
+                          <w:rFonts w:hint="default" w:ascii="Consolas" w:hAnsi="Consolas" w:eastAsia="Consolas" w:cs="Consolas"/>
+                          <w:i w:val="0"/>
+                          <w:iCs w:val="0"/>
+                          <w:caps w:val="0"/>
+                          <w:color w:val="222222"/>
+                          <w:spacing w:val="0"/>
+                          <w:sz w:val="14"/>
+                          <w:szCs w:val="14"/>
+                          <w:shd w:val="clear" w:fill="F8F8F8"/>
+                        </w:rPr>
+                        <w:t xml:space="preserve"> | sha256sum --check</w:t>
+                      </w:r>
+                    </w:p>
+                    <w:p>
+                      <w:pPr>
+                        <w:widowControl w:val="0"/>
+                        <w:numPr>
+                          <w:ilvl w:val="0"/>
+                          <w:numId w:val="0"/>
+                        </w:numPr>
+                        <w:ind w:left="1440" w:leftChars="0" w:firstLine="720" w:firstLineChars="0"/>
+                        <w:jc w:val="left"/>
+                        <w:rPr>
+                          <w:rFonts w:hint="default" w:ascii="Consolas" w:hAnsi="Consolas" w:eastAsia="Consolas" w:cs="Consolas"/>
+                          <w:i w:val="0"/>
+                          <w:iCs w:val="0"/>
+                          <w:caps w:val="0"/>
+                          <w:color w:val="222222"/>
+                          <w:spacing w:val="0"/>
+                          <w:sz w:val="14"/>
+                          <w:szCs w:val="14"/>
+                          <w:shd w:val="clear" w:fill="F8F8F8"/>
+                        </w:rPr>
+                      </w:pPr>
+                      <w:r>
+                        <w:rPr>
+                          <w:rFonts w:hint="default" w:ascii="Consolas" w:hAnsi="Consolas" w:eastAsia="Consolas" w:cs="Consolas"/>
+                          <w:i w:val="0"/>
+                          <w:iCs w:val="0"/>
+                          <w:caps w:val="0"/>
+                          <w:color w:val="222222"/>
+                          <w:spacing w:val="0"/>
+                          <w:sz w:val="14"/>
+                          <w:szCs w:val="14"/>
+                          <w:shd w:val="clear" w:fill="F8F8F8"/>
+                          <w:lang w:val="fr-FR"/>
+                        </w:rPr>
+                        <w:t>s</w:t>
+                      </w:r>
+                      <w:r>
+                        <w:rPr>
+                          <w:rFonts w:ascii="Consolas" w:hAnsi="Consolas" w:eastAsia="Consolas" w:cs="Consolas"/>
+                          <w:i w:val="0"/>
+                          <w:iCs w:val="0"/>
+                          <w:caps w:val="0"/>
+                          <w:color w:val="222222"/>
+                          <w:spacing w:val="0"/>
+                          <w:sz w:val="14"/>
+                          <w:szCs w:val="14"/>
+                          <w:shd w:val="clear" w:fill="F8F8F8"/>
+                        </w:rPr>
+                        <w:t xml:space="preserve">udo install -o root -g root -m </w:t>
+                      </w:r>
+                      <w:r>
+                        <w:rPr>
+                          <w:rFonts w:hint="default" w:ascii="Consolas" w:hAnsi="Consolas" w:eastAsia="Consolas" w:cs="Consolas"/>
+                          <w:i w:val="0"/>
+                          <w:iCs w:val="0"/>
+                          <w:caps w:val="0"/>
+                          <w:color w:val="666666"/>
+                          <w:spacing w:val="0"/>
+                          <w:sz w:val="14"/>
+                          <w:szCs w:val="14"/>
+                          <w:shd w:val="clear" w:fill="F8F8F8"/>
+                        </w:rPr>
+                        <w:t>0755</w:t>
+                      </w:r>
+                      <w:r>
+                        <w:rPr>
+                          <w:rFonts w:hint="default" w:ascii="Consolas" w:hAnsi="Consolas" w:eastAsia="Consolas" w:cs="Consolas"/>
+                          <w:i w:val="0"/>
+                          <w:iCs w:val="0"/>
+                          <w:caps w:val="0"/>
+                          <w:color w:val="222222"/>
+                          <w:spacing w:val="0"/>
+                          <w:sz w:val="14"/>
+                          <w:szCs w:val="14"/>
+                          <w:shd w:val="clear" w:fill="F8F8F8"/>
+                        </w:rPr>
+                        <w:t xml:space="preserve"> kubectl /usr/local/bin/kubectl</w:t>
+                      </w:r>
+                    </w:p>
+                    <w:p>
+                      <w:pPr>
+                        <w:widowControl w:val="0"/>
+                        <w:numPr>
+                          <w:ilvl w:val="0"/>
+                          <w:numId w:val="0"/>
+                        </w:numPr>
+                        <w:ind w:left="1440" w:leftChars="0" w:firstLine="720" w:firstLineChars="0"/>
+                        <w:jc w:val="left"/>
+                        <w:rPr>
+                          <w:rFonts w:hint="default" w:ascii="Consolas" w:hAnsi="Consolas" w:eastAsia="Consolas"/>
+                          <w:b w:val="0"/>
+                          <w:bCs w:val="0"/>
+                          <w:i w:val="0"/>
+                          <w:iCs w:val="0"/>
+                          <w:caps w:val="0"/>
+                          <w:color w:val="000000" w:themeColor="text1"/>
+                          <w:spacing w:val="0"/>
+                          <w:sz w:val="14"/>
+                          <w:szCs w:val="14"/>
+                          <w:highlight w:val="none"/>
+                          <w:u w:val="none"/>
+                          <w:lang w:val="fr-FR"/>
+                          <w14:textFill>
+                            <w14:solidFill>
+                              <w14:schemeClr w14:val="tx1"/>
+                            </w14:solidFill>
+                          </w14:textFill>
+                        </w:rPr>
+                      </w:pPr>
+                      <w:r>
+                        <w:rPr>
+                          <w:rFonts w:ascii="Consolas" w:hAnsi="Consolas" w:eastAsia="Consolas" w:cs="Consolas"/>
+                          <w:i w:val="0"/>
+                          <w:iCs w:val="0"/>
+                          <w:caps w:val="0"/>
+                          <w:color w:val="222222"/>
+                          <w:spacing w:val="0"/>
+                          <w:sz w:val="14"/>
+                          <w:szCs w:val="14"/>
+                          <w:shd w:val="clear" w:fill="F8F8F8"/>
+                        </w:rPr>
+                        <w:t>kubectl version --client</w:t>
+                      </w:r>
+                      <w:r>
+                        <w:rPr>
+                          <w:rFonts w:hint="default" w:ascii="Consolas" w:hAnsi="Consolas" w:eastAsia="Consolas"/>
+                          <w:b w:val="0"/>
+                          <w:bCs w:val="0"/>
+                          <w:i w:val="0"/>
+                          <w:iCs w:val="0"/>
+                          <w:caps w:val="0"/>
+                          <w:color w:val="000000" w:themeColor="text1"/>
+                          <w:spacing w:val="0"/>
+                          <w:sz w:val="14"/>
+                          <w:szCs w:val="14"/>
+                          <w:highlight w:val="none"/>
+                          <w:u w:val="none"/>
+                          <w:lang w:val="fr-FR"/>
+                          <w14:textFill>
+                            <w14:solidFill>
+                              <w14:schemeClr w14:val="tx1"/>
+                            </w14:solidFill>
+                          </w14:textFill>
                         </w:rPr>
                         <w:t xml:space="preserve"> </w:t>
                       </w:r>
-                      <w:r>
-                        <w:rPr>
-                          <w:color w:val="1F2228"/>
-                        </w:rPr>
-                        <w:t>./kubectl</w:t>
-                      </w:r>
-                      <w:r>
-                        <w:rPr>
-                          <w:color w:val="1F2228"/>
-                          <w:spacing w:val="-13"/>
-                        </w:rPr>
-                        <w:t xml:space="preserve"> </w:t>
-                      </w:r>
-                      <w:r>
-                        <w:rPr>
-                          <w:color w:val="1F2228"/>
-                        </w:rPr>
-                        <w:t>/usr/local/bin kubectl version --short –client</w:t>
-                      </w:r>
                     </w:p>
+                    <w:p/>
                   </w:txbxContent>
                 </v:textbox>
                 <w10:wrap type="topAndBottom"/>
@@ -4120,7 +5414,7 @@
     </w:p>
     <w:p>
       <w:pPr>
-        <w:pStyle w:val="5"/>
+        <w:pStyle w:val="6"/>
         <w:spacing w:before="99"/>
         <w:rPr>
           <w:b/>
@@ -4244,7 +5538,7 @@
     </w:p>
     <w:p>
       <w:pPr>
-        <w:pStyle w:val="5"/>
+        <w:pStyle w:val="6"/>
         <w:spacing w:before="8"/>
         <w:rPr>
           <w:b/>
@@ -4291,81 +5585,513 @@
                         <w:txbxContent>
                           <w:p>
                             <w:pPr>
-                              <w:pStyle w:val="5"/>
-                              <w:spacing w:before="73"/>
-                              <w:ind w:left="1946"/>
+                              <w:widowControl w:val="0"/>
+                              <w:numPr>
+                                <w:ilvl w:val="0"/>
+                                <w:numId w:val="0"/>
+                              </w:numPr>
+                              <w:ind w:left="720" w:leftChars="0" w:firstLine="720" w:firstLineChars="0"/>
+                              <w:jc w:val="left"/>
+                              <w:rPr>
+                                <w:rFonts w:hint="default" w:ascii="Consolas" w:hAnsi="Consolas" w:eastAsia="Consolas"/>
+                                <w:b w:val="0"/>
+                                <w:bCs w:val="0"/>
+                                <w:i w:val="0"/>
+                                <w:iCs w:val="0"/>
+                                <w:caps w:val="0"/>
+                                <w:color w:val="F79646" w:themeColor="accent6"/>
+                                <w:spacing w:val="0"/>
+                                <w:sz w:val="14"/>
+                                <w:szCs w:val="14"/>
+                                <w:highlight w:val="none"/>
+                                <w:u w:val="none"/>
+                                <w:lang w:val="fr-FR"/>
+                                <w14:textFill>
+                                  <w14:solidFill>
+                                    <w14:schemeClr w14:val="accent6"/>
+                                  </w14:solidFill>
+                                </w14:textFill>
+                              </w:rPr>
                             </w:pPr>
                             <w:r>
                               <w:rPr>
-                                <w:color w:val="1F2228"/>
-                              </w:rPr>
-                              <w:t xml:space="preserve">curl --silent --location </w:t>
-                            </w:r>
-                            <w:r>
-                              <w:rPr>
-                                <w:color w:val="1F2228"/>
-                                <w:spacing w:val="-2"/>
-                              </w:rPr>
-                              <w:t xml:space="preserve">"https://github.com/weaveworks/eksctl/releases/latest/download/ </w:t>
-                            </w:r>
-                            <w:r>
-                              <w:rPr>
-                                <w:color w:val="1F2228"/>
-                              </w:rPr>
-                              <w:t>eksctl_$(uname -s)_amd64.tar.gz" | tar xz -C /tmp</w:t>
+                                <w:rFonts w:hint="default" w:ascii="Consolas" w:hAnsi="Consolas" w:eastAsia="Consolas"/>
+                                <w:b w:val="0"/>
+                                <w:bCs w:val="0"/>
+                                <w:i w:val="0"/>
+                                <w:iCs w:val="0"/>
+                                <w:color w:val="F79646" w:themeColor="accent6"/>
+                                <w:spacing w:val="0"/>
+                                <w:sz w:val="14"/>
+                                <w:szCs w:val="14"/>
+                                <w:highlight w:val="none"/>
+                                <w:u w:val="none"/>
+                                <w:lang w:val="fr-FR"/>
+                                <w14:textFill>
+                                  <w14:solidFill>
+                                    <w14:schemeClr w14:val="accent6"/>
+                                  </w14:solidFill>
+                                </w14:textFill>
+                              </w:rPr>
+                              <w:t>I</w:t>
+                            </w:r>
+                            <w:r>
+                              <w:rPr>
+                                <w:rFonts w:hint="default" w:ascii="Consolas" w:hAnsi="Consolas" w:eastAsia="Consolas"/>
+                                <w:b w:val="0"/>
+                                <w:bCs w:val="0"/>
+                                <w:i w:val="0"/>
+                                <w:iCs w:val="0"/>
+                                <w:caps w:val="0"/>
+                                <w:color w:val="F79646" w:themeColor="accent6"/>
+                                <w:spacing w:val="0"/>
+                                <w:sz w:val="14"/>
+                                <w:szCs w:val="14"/>
+                                <w:highlight w:val="none"/>
+                                <w:u w:val="none"/>
+                                <w:lang w:val="fr-FR"/>
+                                <w14:textFill>
+                                  <w14:solidFill>
+                                    <w14:schemeClr w14:val="accent6"/>
+                                  </w14:solidFill>
+                                </w14:textFill>
+                              </w:rPr>
+                              <w:t>nstall eksctl:</w:t>
                             </w:r>
                           </w:p>
                           <w:p>
                             <w:pPr>
-                              <w:pStyle w:val="5"/>
-                              <w:ind w:left="1946" w:right="3199"/>
+                              <w:widowControl w:val="0"/>
+                              <w:numPr>
+                                <w:ilvl w:val="0"/>
+                                <w:numId w:val="0"/>
+                              </w:numPr>
+                              <w:ind w:left="720" w:leftChars="0" w:firstLine="720" w:firstLineChars="0"/>
+                              <w:jc w:val="left"/>
+                              <w:rPr>
+                                <w:rFonts w:hint="default" w:ascii="Consolas" w:hAnsi="Consolas" w:eastAsia="Consolas"/>
+                                <w:b w:val="0"/>
+                                <w:bCs w:val="0"/>
+                                <w:i w:val="0"/>
+                                <w:iCs w:val="0"/>
+                                <w:caps w:val="0"/>
+                                <w:color w:val="F79646" w:themeColor="accent6"/>
+                                <w:spacing w:val="0"/>
+                                <w:sz w:val="14"/>
+                                <w:szCs w:val="14"/>
+                                <w:highlight w:val="none"/>
+                                <w:u w:val="none"/>
+                                <w:lang w:val="fr-FR"/>
+                                <w14:textFill>
+                                  <w14:solidFill>
+                                    <w14:schemeClr w14:val="accent6"/>
+                                  </w14:solidFill>
+                                </w14:textFill>
+                              </w:rPr>
                             </w:pPr>
                             <w:r>
                               <w:rPr>
-                                <w:color w:val="1F2228"/>
-                              </w:rPr>
-                              <w:t>sudo</w:t>
-                            </w:r>
-                            <w:r>
-                              <w:rPr>
-                                <w:color w:val="1F2228"/>
-                                <w:spacing w:val="-12"/>
-                              </w:rPr>
-                              <w:t xml:space="preserve"> </w:t>
-                            </w:r>
-                            <w:r>
-                              <w:rPr>
-                                <w:color w:val="1F2228"/>
-                              </w:rPr>
-                              <w:t>mv</w:t>
-                            </w:r>
-                            <w:r>
-                              <w:rPr>
-                                <w:color w:val="1F2228"/>
-                                <w:spacing w:val="-14"/>
-                              </w:rPr>
-                              <w:t xml:space="preserve"> </w:t>
-                            </w:r>
-                            <w:r>
-                              <w:rPr>
-                                <w:color w:val="1F2228"/>
-                              </w:rPr>
-                              <w:t>/tmp/eksctl</w:t>
-                            </w:r>
-                            <w:r>
-                              <w:rPr>
-                                <w:color w:val="1F2228"/>
-                                <w:spacing w:val="-11"/>
-                              </w:rPr>
-                              <w:t xml:space="preserve"> </w:t>
-                            </w:r>
-                            <w:r>
-                              <w:rPr>
-                                <w:color w:val="1F2228"/>
-                              </w:rPr>
-                              <w:t>/usr/local/bin eksctl version</w:t>
+                                <w:rFonts w:hint="default" w:ascii="Consolas" w:hAnsi="Consolas" w:eastAsia="Consolas"/>
+                                <w:b w:val="0"/>
+                                <w:bCs w:val="0"/>
+                                <w:i w:val="0"/>
+                                <w:iCs w:val="0"/>
+                                <w:caps w:val="0"/>
+                                <w:color w:val="F79646" w:themeColor="accent6"/>
+                                <w:spacing w:val="0"/>
+                                <w:sz w:val="14"/>
+                                <w:szCs w:val="14"/>
+                                <w:highlight w:val="none"/>
+                                <w:u w:val="none"/>
+                                <w:lang w:val="fr-FR"/>
+                                <w14:textFill>
+                                  <w14:solidFill>
+                                    <w14:schemeClr w14:val="accent6"/>
+                                  </w14:solidFill>
+                                </w14:textFill>
+                              </w:rPr>
+                              <w:t># for ARM systems, set ARCH to: `arm64`, `armv6` or `armv7`</w:t>
                             </w:r>
                           </w:p>
+                          <w:p>
+                            <w:pPr>
+                              <w:widowControl w:val="0"/>
+                              <w:numPr>
+                                <w:ilvl w:val="0"/>
+                                <w:numId w:val="0"/>
+                              </w:numPr>
+                              <w:ind w:left="720" w:leftChars="0" w:firstLine="720" w:firstLineChars="0"/>
+                              <w:jc w:val="left"/>
+                              <w:rPr>
+                                <w:rFonts w:hint="default" w:ascii="Consolas" w:hAnsi="Consolas" w:eastAsia="Consolas"/>
+                                <w:b w:val="0"/>
+                                <w:bCs w:val="0"/>
+                                <w:i w:val="0"/>
+                                <w:iCs w:val="0"/>
+                                <w:caps w:val="0"/>
+                                <w:color w:val="F79646" w:themeColor="accent6"/>
+                                <w:spacing w:val="0"/>
+                                <w:sz w:val="14"/>
+                                <w:szCs w:val="14"/>
+                                <w:highlight w:val="none"/>
+                                <w:u w:val="none"/>
+                                <w:lang w:val="fr-FR"/>
+                                <w14:textFill>
+                                  <w14:solidFill>
+                                    <w14:schemeClr w14:val="accent6"/>
+                                  </w14:solidFill>
+                                </w14:textFill>
+                              </w:rPr>
+                            </w:pPr>
+                            <w:r>
+                              <w:rPr>
+                                <w:rFonts w:hint="default" w:ascii="Consolas" w:hAnsi="Consolas" w:eastAsia="Consolas"/>
+                                <w:b w:val="0"/>
+                                <w:bCs w:val="0"/>
+                                <w:i w:val="0"/>
+                                <w:iCs w:val="0"/>
+                                <w:caps w:val="0"/>
+                                <w:color w:val="F79646" w:themeColor="accent6"/>
+                                <w:spacing w:val="0"/>
+                                <w:sz w:val="14"/>
+                                <w:szCs w:val="14"/>
+                                <w:highlight w:val="none"/>
+                                <w:u w:val="none"/>
+                                <w:lang w:val="fr-FR"/>
+                                <w14:textFill>
+                                  <w14:solidFill>
+                                    <w14:schemeClr w14:val="accent6"/>
+                                  </w14:solidFill>
+                                </w14:textFill>
+                              </w:rPr>
+                              <w:t>ARCH=amd64</w:t>
+                            </w:r>
+                          </w:p>
+                          <w:p>
+                            <w:pPr>
+                              <w:widowControl w:val="0"/>
+                              <w:numPr>
+                                <w:ilvl w:val="0"/>
+                                <w:numId w:val="0"/>
+                              </w:numPr>
+                              <w:ind w:left="720" w:leftChars="0" w:firstLine="720" w:firstLineChars="0"/>
+                              <w:jc w:val="left"/>
+                              <w:rPr>
+                                <w:rFonts w:hint="default" w:ascii="Consolas" w:hAnsi="Consolas" w:eastAsia="Consolas"/>
+                                <w:b w:val="0"/>
+                                <w:bCs w:val="0"/>
+                                <w:i w:val="0"/>
+                                <w:iCs w:val="0"/>
+                                <w:caps w:val="0"/>
+                                <w:color w:val="F79646" w:themeColor="accent6"/>
+                                <w:spacing w:val="0"/>
+                                <w:sz w:val="14"/>
+                                <w:szCs w:val="14"/>
+                                <w:highlight w:val="none"/>
+                                <w:u w:val="none"/>
+                                <w:lang w:val="fr-FR"/>
+                                <w14:textFill>
+                                  <w14:solidFill>
+                                    <w14:schemeClr w14:val="accent6"/>
+                                  </w14:solidFill>
+                                </w14:textFill>
+                              </w:rPr>
+                            </w:pPr>
+                            <w:r>
+                              <w:rPr>
+                                <w:rFonts w:hint="default" w:ascii="Consolas" w:hAnsi="Consolas" w:eastAsia="Consolas"/>
+                                <w:b w:val="0"/>
+                                <w:bCs w:val="0"/>
+                                <w:i w:val="0"/>
+                                <w:iCs w:val="0"/>
+                                <w:caps w:val="0"/>
+                                <w:color w:val="F79646" w:themeColor="accent6"/>
+                                <w:spacing w:val="0"/>
+                                <w:sz w:val="14"/>
+                                <w:szCs w:val="14"/>
+                                <w:highlight w:val="none"/>
+                                <w:u w:val="none"/>
+                                <w:lang w:val="fr-FR"/>
+                                <w14:textFill>
+                                  <w14:solidFill>
+                                    <w14:schemeClr w14:val="accent6"/>
+                                  </w14:solidFill>
+                                </w14:textFill>
+                              </w:rPr>
+                              <w:t>PLATFORM=$(uname -s)_$ARCH</w:t>
+                            </w:r>
+                          </w:p>
+                          <w:p>
+                            <w:pPr>
+                              <w:widowControl w:val="0"/>
+                              <w:numPr>
+                                <w:ilvl w:val="0"/>
+                                <w:numId w:val="0"/>
+                              </w:numPr>
+                              <w:ind w:left="720" w:leftChars="0" w:firstLine="720" w:firstLineChars="0"/>
+                              <w:jc w:val="left"/>
+                              <w:rPr>
+                                <w:rFonts w:hint="default" w:ascii="Consolas" w:hAnsi="Consolas" w:eastAsia="Consolas"/>
+                                <w:b w:val="0"/>
+                                <w:bCs w:val="0"/>
+                                <w:i w:val="0"/>
+                                <w:iCs w:val="0"/>
+                                <w:caps w:val="0"/>
+                                <w:color w:val="F79646" w:themeColor="accent6"/>
+                                <w:spacing w:val="0"/>
+                                <w:sz w:val="14"/>
+                                <w:szCs w:val="14"/>
+                                <w:highlight w:val="none"/>
+                                <w:u w:val="none"/>
+                                <w:lang w:val="fr-FR"/>
+                                <w14:textFill>
+                                  <w14:solidFill>
+                                    <w14:schemeClr w14:val="accent6"/>
+                                  </w14:solidFill>
+                                </w14:textFill>
+                              </w:rPr>
+                            </w:pPr>
+                            <w:r>
+                              <w:rPr>
+                                <w:rFonts w:hint="default" w:ascii="Consolas" w:hAnsi="Consolas" w:eastAsia="Consolas"/>
+                                <w:b w:val="0"/>
+                                <w:bCs w:val="0"/>
+                                <w:i w:val="0"/>
+                                <w:iCs w:val="0"/>
+                                <w:caps w:val="0"/>
+                                <w:color w:val="F79646" w:themeColor="accent6"/>
+                                <w:spacing w:val="0"/>
+                                <w:sz w:val="14"/>
+                                <w:szCs w:val="14"/>
+                                <w:highlight w:val="none"/>
+                                <w:u w:val="none"/>
+                                <w:lang w:val="fr-FR"/>
+                                <w14:textFill>
+                                  <w14:solidFill>
+                                    <w14:schemeClr w14:val="accent6"/>
+                                  </w14:solidFill>
+                                </w14:textFill>
+                              </w:rPr>
+                              <w:t>curl -sLO "https://github.com/eksctl-io/eksctl/releases/latest/download/eksctl_$PLATFORM.tar.gz"</w:t>
+                            </w:r>
+                          </w:p>
+                          <w:p>
+                            <w:pPr>
+                              <w:widowControl w:val="0"/>
+                              <w:numPr>
+                                <w:ilvl w:val="0"/>
+                                <w:numId w:val="0"/>
+                              </w:numPr>
+                              <w:ind w:left="720" w:leftChars="0" w:firstLine="720" w:firstLineChars="0"/>
+                              <w:jc w:val="left"/>
+                              <w:rPr>
+                                <w:rFonts w:hint="default" w:ascii="Consolas" w:hAnsi="Consolas" w:eastAsia="Consolas"/>
+                                <w:b w:val="0"/>
+                                <w:bCs w:val="0"/>
+                                <w:i w:val="0"/>
+                                <w:iCs w:val="0"/>
+                                <w:caps w:val="0"/>
+                                <w:color w:val="F79646" w:themeColor="accent6"/>
+                                <w:spacing w:val="0"/>
+                                <w:sz w:val="14"/>
+                                <w:szCs w:val="14"/>
+                                <w:highlight w:val="none"/>
+                                <w:u w:val="none"/>
+                                <w:lang w:val="fr-FR"/>
+                                <w14:textFill>
+                                  <w14:solidFill>
+                                    <w14:schemeClr w14:val="accent6"/>
+                                  </w14:solidFill>
+                                </w14:textFill>
+                              </w:rPr>
+                            </w:pPr>
+                            <w:r>
+                              <w:rPr>
+                                <w:rFonts w:hint="default" w:ascii="Consolas" w:hAnsi="Consolas" w:eastAsia="Consolas"/>
+                                <w:b w:val="0"/>
+                                <w:bCs w:val="0"/>
+                                <w:i w:val="0"/>
+                                <w:iCs w:val="0"/>
+                                <w:caps w:val="0"/>
+                                <w:color w:val="F79646" w:themeColor="accent6"/>
+                                <w:spacing w:val="0"/>
+                                <w:sz w:val="14"/>
+                                <w:szCs w:val="14"/>
+                                <w:highlight w:val="none"/>
+                                <w:u w:val="none"/>
+                                <w:lang w:val="fr-FR"/>
+                                <w14:textFill>
+                                  <w14:solidFill>
+                                    <w14:schemeClr w14:val="accent6"/>
+                                  </w14:solidFill>
+                                </w14:textFill>
+                              </w:rPr>
+                              <w:t># (Optional) Verify checksum</w:t>
+                            </w:r>
+                          </w:p>
+                          <w:p>
+                            <w:pPr>
+                              <w:widowControl w:val="0"/>
+                              <w:numPr>
+                                <w:ilvl w:val="0"/>
+                                <w:numId w:val="0"/>
+                              </w:numPr>
+                              <w:ind w:left="100" w:firstLine="719" w:firstLineChars="0"/>
+                              <w:jc w:val="left"/>
+                              <w:rPr>
+                                <w:rFonts w:hint="default" w:ascii="Consolas" w:hAnsi="Consolas" w:eastAsia="Consolas"/>
+                                <w:b w:val="0"/>
+                                <w:bCs w:val="0"/>
+                                <w:i w:val="0"/>
+                                <w:iCs w:val="0"/>
+                                <w:caps w:val="0"/>
+                                <w:color w:val="F79646" w:themeColor="accent6"/>
+                                <w:spacing w:val="0"/>
+                                <w:sz w:val="14"/>
+                                <w:szCs w:val="14"/>
+                                <w:highlight w:val="none"/>
+                                <w:u w:val="none"/>
+                                <w:lang w:val="fr-FR"/>
+                                <w14:textFill>
+                                  <w14:solidFill>
+                                    <w14:schemeClr w14:val="accent6"/>
+                                  </w14:solidFill>
+                                </w14:textFill>
+                              </w:rPr>
+                            </w:pPr>
+                            <w:r>
+                              <w:rPr>
+                                <w:rFonts w:hint="default" w:ascii="Consolas" w:hAnsi="Consolas" w:eastAsia="Consolas"/>
+                                <w:b w:val="0"/>
+                                <w:bCs w:val="0"/>
+                                <w:i w:val="0"/>
+                                <w:iCs w:val="0"/>
+                                <w:caps w:val="0"/>
+                                <w:color w:val="F79646" w:themeColor="accent6"/>
+                                <w:spacing w:val="0"/>
+                                <w:sz w:val="14"/>
+                                <w:szCs w:val="14"/>
+                                <w:highlight w:val="none"/>
+                                <w:u w:val="none"/>
+                                <w:lang w:val="fr-FR"/>
+                                <w14:textFill>
+                                  <w14:solidFill>
+                                    <w14:schemeClr w14:val="accent6"/>
+                                  </w14:solidFill>
+                                </w14:textFill>
+                              </w:rPr>
+                              <w:t>curl -sL "https://github.com/eksctl-io/eksctl/releases/latest/download/eksctl_checksums.txt" | grep $PLATFORM | sha256sum --check</w:t>
+                            </w:r>
+                          </w:p>
+                          <w:p>
+                            <w:pPr>
+                              <w:widowControl w:val="0"/>
+                              <w:numPr>
+                                <w:ilvl w:val="0"/>
+                                <w:numId w:val="0"/>
+                              </w:numPr>
+                              <w:ind w:left="720" w:leftChars="0" w:firstLine="720" w:firstLineChars="0"/>
+                              <w:jc w:val="left"/>
+                              <w:rPr>
+                                <w:rFonts w:hint="default" w:ascii="Consolas" w:hAnsi="Consolas" w:eastAsia="Consolas"/>
+                                <w:b w:val="0"/>
+                                <w:bCs w:val="0"/>
+                                <w:i w:val="0"/>
+                                <w:iCs w:val="0"/>
+                                <w:caps w:val="0"/>
+                                <w:color w:val="F79646" w:themeColor="accent6"/>
+                                <w:spacing w:val="0"/>
+                                <w:sz w:val="14"/>
+                                <w:szCs w:val="14"/>
+                                <w:highlight w:val="none"/>
+                                <w:u w:val="none"/>
+                                <w:lang w:val="fr-FR"/>
+                                <w14:textFill>
+                                  <w14:solidFill>
+                                    <w14:schemeClr w14:val="accent6"/>
+                                  </w14:solidFill>
+                                </w14:textFill>
+                              </w:rPr>
+                            </w:pPr>
+                            <w:r>
+                              <w:rPr>
+                                <w:rFonts w:hint="default" w:ascii="Consolas" w:hAnsi="Consolas" w:eastAsia="Consolas"/>
+                                <w:b w:val="0"/>
+                                <w:bCs w:val="0"/>
+                                <w:i w:val="0"/>
+                                <w:iCs w:val="0"/>
+                                <w:caps w:val="0"/>
+                                <w:color w:val="F79646" w:themeColor="accent6"/>
+                                <w:spacing w:val="0"/>
+                                <w:sz w:val="14"/>
+                                <w:szCs w:val="14"/>
+                                <w:highlight w:val="none"/>
+                                <w:u w:val="none"/>
+                                <w:lang w:val="fr-FR"/>
+                                <w14:textFill>
+                                  <w14:solidFill>
+                                    <w14:schemeClr w14:val="accent6"/>
+                                  </w14:solidFill>
+                                </w14:textFill>
+                              </w:rPr>
+                              <w:t>tar -xzf eksctl_$PLATFORM.tar.gz -C /tmp &amp;&amp; rm eksctl_$PLATFORM.tar.gz</w:t>
+                            </w:r>
+                          </w:p>
+                          <w:p>
+                            <w:pPr>
+                              <w:widowControl w:val="0"/>
+                              <w:numPr>
+                                <w:ilvl w:val="0"/>
+                                <w:numId w:val="0"/>
+                              </w:numPr>
+                              <w:ind w:left="720" w:leftChars="0" w:firstLine="720" w:firstLineChars="0"/>
+                              <w:jc w:val="left"/>
+                              <w:rPr>
+                                <w:rFonts w:hint="default" w:ascii="Consolas" w:hAnsi="Consolas" w:eastAsia="Consolas"/>
+                                <w:b w:val="0"/>
+                                <w:bCs w:val="0"/>
+                                <w:i w:val="0"/>
+                                <w:iCs w:val="0"/>
+                                <w:caps w:val="0"/>
+                                <w:color w:val="F79646" w:themeColor="accent6"/>
+                                <w:spacing w:val="0"/>
+                                <w:sz w:val="14"/>
+                                <w:szCs w:val="14"/>
+                                <w:highlight w:val="none"/>
+                                <w:u w:val="none"/>
+                                <w:lang w:val="fr-FR"/>
+                                <w14:textFill>
+                                  <w14:solidFill>
+                                    <w14:schemeClr w14:val="accent6"/>
+                                  </w14:solidFill>
+                                </w14:textFill>
+                              </w:rPr>
+                            </w:pPr>
+                            <w:r>
+                              <w:rPr>
+                                <w:rFonts w:hint="default" w:ascii="Consolas" w:hAnsi="Consolas" w:eastAsia="Consolas"/>
+                                <w:b w:val="0"/>
+                                <w:bCs w:val="0"/>
+                                <w:i w:val="0"/>
+                                <w:iCs w:val="0"/>
+                                <w:caps w:val="0"/>
+                                <w:color w:val="F79646" w:themeColor="accent6"/>
+                                <w:spacing w:val="0"/>
+                                <w:sz w:val="14"/>
+                                <w:szCs w:val="14"/>
+                                <w:highlight w:val="none"/>
+                                <w:u w:val="none"/>
+                                <w:lang w:val="fr-FR"/>
+                                <w14:textFill>
+                                  <w14:solidFill>
+                                    <w14:schemeClr w14:val="accent6"/>
+                                  </w14:solidFill>
+                                </w14:textFill>
+                              </w:rPr>
+                              <w:t>sudo mv /tmp/eksctl /usr/local/bin</w:t>
+                            </w:r>
+                          </w:p>
+                          <w:p/>
                         </w:txbxContent>
                       </wps:txbx>
                       <wps:bodyPr wrap="square" lIns="0" tIns="0" rIns="0" bIns="0" rtlCol="0">
@@ -4388,81 +6114,513 @@
                   <w:txbxContent>
                     <w:p>
                       <w:pPr>
-                        <w:pStyle w:val="5"/>
-                        <w:spacing w:before="73"/>
-                        <w:ind w:left="1946"/>
+                        <w:widowControl w:val="0"/>
+                        <w:numPr>
+                          <w:ilvl w:val="0"/>
+                          <w:numId w:val="0"/>
+                        </w:numPr>
+                        <w:ind w:left="720" w:leftChars="0" w:firstLine="720" w:firstLineChars="0"/>
+                        <w:jc w:val="left"/>
+                        <w:rPr>
+                          <w:rFonts w:hint="default" w:ascii="Consolas" w:hAnsi="Consolas" w:eastAsia="Consolas"/>
+                          <w:b w:val="0"/>
+                          <w:bCs w:val="0"/>
+                          <w:i w:val="0"/>
+                          <w:iCs w:val="0"/>
+                          <w:caps w:val="0"/>
+                          <w:color w:val="F79646" w:themeColor="accent6"/>
+                          <w:spacing w:val="0"/>
+                          <w:sz w:val="14"/>
+                          <w:szCs w:val="14"/>
+                          <w:highlight w:val="none"/>
+                          <w:u w:val="none"/>
+                          <w:lang w:val="fr-FR"/>
+                          <w14:textFill>
+                            <w14:solidFill>
+                              <w14:schemeClr w14:val="accent6"/>
+                            </w14:solidFill>
+                          </w14:textFill>
+                        </w:rPr>
                       </w:pPr>
                       <w:r>
                         <w:rPr>
-                          <w:color w:val="1F2228"/>
-                        </w:rPr>
-                        <w:t xml:space="preserve">curl --silent --location </w:t>
-                      </w:r>
-                      <w:r>
-                        <w:rPr>
-                          <w:color w:val="1F2228"/>
-                          <w:spacing w:val="-2"/>
-                        </w:rPr>
-                        <w:t xml:space="preserve">"https://github.com/weaveworks/eksctl/releases/latest/download/ </w:t>
-                      </w:r>
-                      <w:r>
-                        <w:rPr>
-                          <w:color w:val="1F2228"/>
-                        </w:rPr>
-                        <w:t>eksctl_$(uname -s)_amd64.tar.gz" | tar xz -C /tmp</w:t>
+                          <w:rFonts w:hint="default" w:ascii="Consolas" w:hAnsi="Consolas" w:eastAsia="Consolas"/>
+                          <w:b w:val="0"/>
+                          <w:bCs w:val="0"/>
+                          <w:i w:val="0"/>
+                          <w:iCs w:val="0"/>
+                          <w:color w:val="F79646" w:themeColor="accent6"/>
+                          <w:spacing w:val="0"/>
+                          <w:sz w:val="14"/>
+                          <w:szCs w:val="14"/>
+                          <w:highlight w:val="none"/>
+                          <w:u w:val="none"/>
+                          <w:lang w:val="fr-FR"/>
+                          <w14:textFill>
+                            <w14:solidFill>
+                              <w14:schemeClr w14:val="accent6"/>
+                            </w14:solidFill>
+                          </w14:textFill>
+                        </w:rPr>
+                        <w:t>I</w:t>
+                      </w:r>
+                      <w:r>
+                        <w:rPr>
+                          <w:rFonts w:hint="default" w:ascii="Consolas" w:hAnsi="Consolas" w:eastAsia="Consolas"/>
+                          <w:b w:val="0"/>
+                          <w:bCs w:val="0"/>
+                          <w:i w:val="0"/>
+                          <w:iCs w:val="0"/>
+                          <w:caps w:val="0"/>
+                          <w:color w:val="F79646" w:themeColor="accent6"/>
+                          <w:spacing w:val="0"/>
+                          <w:sz w:val="14"/>
+                          <w:szCs w:val="14"/>
+                          <w:highlight w:val="none"/>
+                          <w:u w:val="none"/>
+                          <w:lang w:val="fr-FR"/>
+                          <w14:textFill>
+                            <w14:solidFill>
+                              <w14:schemeClr w14:val="accent6"/>
+                            </w14:solidFill>
+                          </w14:textFill>
+                        </w:rPr>
+                        <w:t>nstall eksctl:</w:t>
                       </w:r>
                     </w:p>
                     <w:p>
                       <w:pPr>
-                        <w:pStyle w:val="5"/>
-                        <w:ind w:left="1946" w:right="3199"/>
+                        <w:widowControl w:val="0"/>
+                        <w:numPr>
+                          <w:ilvl w:val="0"/>
+                          <w:numId w:val="0"/>
+                        </w:numPr>
+                        <w:ind w:left="720" w:leftChars="0" w:firstLine="720" w:firstLineChars="0"/>
+                        <w:jc w:val="left"/>
+                        <w:rPr>
+                          <w:rFonts w:hint="default" w:ascii="Consolas" w:hAnsi="Consolas" w:eastAsia="Consolas"/>
+                          <w:b w:val="0"/>
+                          <w:bCs w:val="0"/>
+                          <w:i w:val="0"/>
+                          <w:iCs w:val="0"/>
+                          <w:caps w:val="0"/>
+                          <w:color w:val="F79646" w:themeColor="accent6"/>
+                          <w:spacing w:val="0"/>
+                          <w:sz w:val="14"/>
+                          <w:szCs w:val="14"/>
+                          <w:highlight w:val="none"/>
+                          <w:u w:val="none"/>
+                          <w:lang w:val="fr-FR"/>
+                          <w14:textFill>
+                            <w14:solidFill>
+                              <w14:schemeClr w14:val="accent6"/>
+                            </w14:solidFill>
+                          </w14:textFill>
+                        </w:rPr>
                       </w:pPr>
                       <w:r>
                         <w:rPr>
-                          <w:color w:val="1F2228"/>
-                        </w:rPr>
-                        <w:t>sudo</w:t>
-                      </w:r>
-                      <w:r>
-                        <w:rPr>
-                          <w:color w:val="1F2228"/>
-                          <w:spacing w:val="-12"/>
-                        </w:rPr>
-                        <w:t xml:space="preserve"> </w:t>
-                      </w:r>
-                      <w:r>
-                        <w:rPr>
-                          <w:color w:val="1F2228"/>
-                        </w:rPr>
-                        <w:t>mv</w:t>
-                      </w:r>
-                      <w:r>
-                        <w:rPr>
-                          <w:color w:val="1F2228"/>
-                          <w:spacing w:val="-14"/>
-                        </w:rPr>
-                        <w:t xml:space="preserve"> </w:t>
-                      </w:r>
-                      <w:r>
-                        <w:rPr>
-                          <w:color w:val="1F2228"/>
-                        </w:rPr>
-                        <w:t>/tmp/eksctl</w:t>
-                      </w:r>
-                      <w:r>
-                        <w:rPr>
-                          <w:color w:val="1F2228"/>
-                          <w:spacing w:val="-11"/>
-                        </w:rPr>
-                        <w:t xml:space="preserve"> </w:t>
-                      </w:r>
-                      <w:r>
-                        <w:rPr>
-                          <w:color w:val="1F2228"/>
-                        </w:rPr>
-                        <w:t>/usr/local/bin eksctl version</w:t>
+                          <w:rFonts w:hint="default" w:ascii="Consolas" w:hAnsi="Consolas" w:eastAsia="Consolas"/>
+                          <w:b w:val="0"/>
+                          <w:bCs w:val="0"/>
+                          <w:i w:val="0"/>
+                          <w:iCs w:val="0"/>
+                          <w:caps w:val="0"/>
+                          <w:color w:val="F79646" w:themeColor="accent6"/>
+                          <w:spacing w:val="0"/>
+                          <w:sz w:val="14"/>
+                          <w:szCs w:val="14"/>
+                          <w:highlight w:val="none"/>
+                          <w:u w:val="none"/>
+                          <w:lang w:val="fr-FR"/>
+                          <w14:textFill>
+                            <w14:solidFill>
+                              <w14:schemeClr w14:val="accent6"/>
+                            </w14:solidFill>
+                          </w14:textFill>
+                        </w:rPr>
+                        <w:t># for ARM systems, set ARCH to: `arm64`, `armv6` or `armv7`</w:t>
                       </w:r>
                     </w:p>
+                    <w:p>
+                      <w:pPr>
+                        <w:widowControl w:val="0"/>
+                        <w:numPr>
+                          <w:ilvl w:val="0"/>
+                          <w:numId w:val="0"/>
+                        </w:numPr>
+                        <w:ind w:left="720" w:leftChars="0" w:firstLine="720" w:firstLineChars="0"/>
+                        <w:jc w:val="left"/>
+                        <w:rPr>
+                          <w:rFonts w:hint="default" w:ascii="Consolas" w:hAnsi="Consolas" w:eastAsia="Consolas"/>
+                          <w:b w:val="0"/>
+                          <w:bCs w:val="0"/>
+                          <w:i w:val="0"/>
+                          <w:iCs w:val="0"/>
+                          <w:caps w:val="0"/>
+                          <w:color w:val="F79646" w:themeColor="accent6"/>
+                          <w:spacing w:val="0"/>
+                          <w:sz w:val="14"/>
+                          <w:szCs w:val="14"/>
+                          <w:highlight w:val="none"/>
+                          <w:u w:val="none"/>
+                          <w:lang w:val="fr-FR"/>
+                          <w14:textFill>
+                            <w14:solidFill>
+                              <w14:schemeClr w14:val="accent6"/>
+                            </w14:solidFill>
+                          </w14:textFill>
+                        </w:rPr>
+                      </w:pPr>
+                      <w:r>
+                        <w:rPr>
+                          <w:rFonts w:hint="default" w:ascii="Consolas" w:hAnsi="Consolas" w:eastAsia="Consolas"/>
+                          <w:b w:val="0"/>
+                          <w:bCs w:val="0"/>
+                          <w:i w:val="0"/>
+                          <w:iCs w:val="0"/>
+                          <w:caps w:val="0"/>
+                          <w:color w:val="F79646" w:themeColor="accent6"/>
+                          <w:spacing w:val="0"/>
+                          <w:sz w:val="14"/>
+                          <w:szCs w:val="14"/>
+                          <w:highlight w:val="none"/>
+                          <w:u w:val="none"/>
+                          <w:lang w:val="fr-FR"/>
+                          <w14:textFill>
+                            <w14:solidFill>
+                              <w14:schemeClr w14:val="accent6"/>
+                            </w14:solidFill>
+                          </w14:textFill>
+                        </w:rPr>
+                        <w:t>ARCH=amd64</w:t>
+                      </w:r>
+                    </w:p>
+                    <w:p>
+                      <w:pPr>
+                        <w:widowControl w:val="0"/>
+                        <w:numPr>
+                          <w:ilvl w:val="0"/>
+                          <w:numId w:val="0"/>
+                        </w:numPr>
+                        <w:ind w:left="720" w:leftChars="0" w:firstLine="720" w:firstLineChars="0"/>
+                        <w:jc w:val="left"/>
+                        <w:rPr>
+                          <w:rFonts w:hint="default" w:ascii="Consolas" w:hAnsi="Consolas" w:eastAsia="Consolas"/>
+                          <w:b w:val="0"/>
+                          <w:bCs w:val="0"/>
+                          <w:i w:val="0"/>
+                          <w:iCs w:val="0"/>
+                          <w:caps w:val="0"/>
+                          <w:color w:val="F79646" w:themeColor="accent6"/>
+                          <w:spacing w:val="0"/>
+                          <w:sz w:val="14"/>
+                          <w:szCs w:val="14"/>
+                          <w:highlight w:val="none"/>
+                          <w:u w:val="none"/>
+                          <w:lang w:val="fr-FR"/>
+                          <w14:textFill>
+                            <w14:solidFill>
+                              <w14:schemeClr w14:val="accent6"/>
+                            </w14:solidFill>
+                          </w14:textFill>
+                        </w:rPr>
+                      </w:pPr>
+                      <w:r>
+                        <w:rPr>
+                          <w:rFonts w:hint="default" w:ascii="Consolas" w:hAnsi="Consolas" w:eastAsia="Consolas"/>
+                          <w:b w:val="0"/>
+                          <w:bCs w:val="0"/>
+                          <w:i w:val="0"/>
+                          <w:iCs w:val="0"/>
+                          <w:caps w:val="0"/>
+                          <w:color w:val="F79646" w:themeColor="accent6"/>
+                          <w:spacing w:val="0"/>
+                          <w:sz w:val="14"/>
+                          <w:szCs w:val="14"/>
+                          <w:highlight w:val="none"/>
+                          <w:u w:val="none"/>
+                          <w:lang w:val="fr-FR"/>
+                          <w14:textFill>
+                            <w14:solidFill>
+                              <w14:schemeClr w14:val="accent6"/>
+                            </w14:solidFill>
+                          </w14:textFill>
+                        </w:rPr>
+                        <w:t>PLATFORM=$(uname -s)_$ARCH</w:t>
+                      </w:r>
+                    </w:p>
+                    <w:p>
+                      <w:pPr>
+                        <w:widowControl w:val="0"/>
+                        <w:numPr>
+                          <w:ilvl w:val="0"/>
+                          <w:numId w:val="0"/>
+                        </w:numPr>
+                        <w:ind w:left="720" w:leftChars="0" w:firstLine="720" w:firstLineChars="0"/>
+                        <w:jc w:val="left"/>
+                        <w:rPr>
+                          <w:rFonts w:hint="default" w:ascii="Consolas" w:hAnsi="Consolas" w:eastAsia="Consolas"/>
+                          <w:b w:val="0"/>
+                          <w:bCs w:val="0"/>
+                          <w:i w:val="0"/>
+                          <w:iCs w:val="0"/>
+                          <w:caps w:val="0"/>
+                          <w:color w:val="F79646" w:themeColor="accent6"/>
+                          <w:spacing w:val="0"/>
+                          <w:sz w:val="14"/>
+                          <w:szCs w:val="14"/>
+                          <w:highlight w:val="none"/>
+                          <w:u w:val="none"/>
+                          <w:lang w:val="fr-FR"/>
+                          <w14:textFill>
+                            <w14:solidFill>
+                              <w14:schemeClr w14:val="accent6"/>
+                            </w14:solidFill>
+                          </w14:textFill>
+                        </w:rPr>
+                      </w:pPr>
+                      <w:r>
+                        <w:rPr>
+                          <w:rFonts w:hint="default" w:ascii="Consolas" w:hAnsi="Consolas" w:eastAsia="Consolas"/>
+                          <w:b w:val="0"/>
+                          <w:bCs w:val="0"/>
+                          <w:i w:val="0"/>
+                          <w:iCs w:val="0"/>
+                          <w:caps w:val="0"/>
+                          <w:color w:val="F79646" w:themeColor="accent6"/>
+                          <w:spacing w:val="0"/>
+                          <w:sz w:val="14"/>
+                          <w:szCs w:val="14"/>
+                          <w:highlight w:val="none"/>
+                          <w:u w:val="none"/>
+                          <w:lang w:val="fr-FR"/>
+                          <w14:textFill>
+                            <w14:solidFill>
+                              <w14:schemeClr w14:val="accent6"/>
+                            </w14:solidFill>
+                          </w14:textFill>
+                        </w:rPr>
+                        <w:t>curl -sLO "https://github.com/eksctl-io/eksctl/releases/latest/download/eksctl_$PLATFORM.tar.gz"</w:t>
+                      </w:r>
+                    </w:p>
+                    <w:p>
+                      <w:pPr>
+                        <w:widowControl w:val="0"/>
+                        <w:numPr>
+                          <w:ilvl w:val="0"/>
+                          <w:numId w:val="0"/>
+                        </w:numPr>
+                        <w:ind w:left="720" w:leftChars="0" w:firstLine="720" w:firstLineChars="0"/>
+                        <w:jc w:val="left"/>
+                        <w:rPr>
+                          <w:rFonts w:hint="default" w:ascii="Consolas" w:hAnsi="Consolas" w:eastAsia="Consolas"/>
+                          <w:b w:val="0"/>
+                          <w:bCs w:val="0"/>
+                          <w:i w:val="0"/>
+                          <w:iCs w:val="0"/>
+                          <w:caps w:val="0"/>
+                          <w:color w:val="F79646" w:themeColor="accent6"/>
+                          <w:spacing w:val="0"/>
+                          <w:sz w:val="14"/>
+                          <w:szCs w:val="14"/>
+                          <w:highlight w:val="none"/>
+                          <w:u w:val="none"/>
+                          <w:lang w:val="fr-FR"/>
+                          <w14:textFill>
+                            <w14:solidFill>
+                              <w14:schemeClr w14:val="accent6"/>
+                            </w14:solidFill>
+                          </w14:textFill>
+                        </w:rPr>
+                      </w:pPr>
+                      <w:r>
+                        <w:rPr>
+                          <w:rFonts w:hint="default" w:ascii="Consolas" w:hAnsi="Consolas" w:eastAsia="Consolas"/>
+                          <w:b w:val="0"/>
+                          <w:bCs w:val="0"/>
+                          <w:i w:val="0"/>
+                          <w:iCs w:val="0"/>
+                          <w:caps w:val="0"/>
+                          <w:color w:val="F79646" w:themeColor="accent6"/>
+                          <w:spacing w:val="0"/>
+                          <w:sz w:val="14"/>
+                          <w:szCs w:val="14"/>
+                          <w:highlight w:val="none"/>
+                          <w:u w:val="none"/>
+                          <w:lang w:val="fr-FR"/>
+                          <w14:textFill>
+                            <w14:solidFill>
+                              <w14:schemeClr w14:val="accent6"/>
+                            </w14:solidFill>
+                          </w14:textFill>
+                        </w:rPr>
+                        <w:t># (Optional) Verify checksum</w:t>
+                      </w:r>
+                    </w:p>
+                    <w:p>
+                      <w:pPr>
+                        <w:widowControl w:val="0"/>
+                        <w:numPr>
+                          <w:ilvl w:val="0"/>
+                          <w:numId w:val="0"/>
+                        </w:numPr>
+                        <w:ind w:left="100" w:firstLine="719" w:firstLineChars="0"/>
+                        <w:jc w:val="left"/>
+                        <w:rPr>
+                          <w:rFonts w:hint="default" w:ascii="Consolas" w:hAnsi="Consolas" w:eastAsia="Consolas"/>
+                          <w:b w:val="0"/>
+                          <w:bCs w:val="0"/>
+                          <w:i w:val="0"/>
+                          <w:iCs w:val="0"/>
+                          <w:caps w:val="0"/>
+                          <w:color w:val="F79646" w:themeColor="accent6"/>
+                          <w:spacing w:val="0"/>
+                          <w:sz w:val="14"/>
+                          <w:szCs w:val="14"/>
+                          <w:highlight w:val="none"/>
+                          <w:u w:val="none"/>
+                          <w:lang w:val="fr-FR"/>
+                          <w14:textFill>
+                            <w14:solidFill>
+                              <w14:schemeClr w14:val="accent6"/>
+                            </w14:solidFill>
+                          </w14:textFill>
+                        </w:rPr>
+                      </w:pPr>
+                      <w:r>
+                        <w:rPr>
+                          <w:rFonts w:hint="default" w:ascii="Consolas" w:hAnsi="Consolas" w:eastAsia="Consolas"/>
+                          <w:b w:val="0"/>
+                          <w:bCs w:val="0"/>
+                          <w:i w:val="0"/>
+                          <w:iCs w:val="0"/>
+                          <w:caps w:val="0"/>
+                          <w:color w:val="F79646" w:themeColor="accent6"/>
+                          <w:spacing w:val="0"/>
+                          <w:sz w:val="14"/>
+                          <w:szCs w:val="14"/>
+                          <w:highlight w:val="none"/>
+                          <w:u w:val="none"/>
+                          <w:lang w:val="fr-FR"/>
+                          <w14:textFill>
+                            <w14:solidFill>
+                              <w14:schemeClr w14:val="accent6"/>
+                            </w14:solidFill>
+                          </w14:textFill>
+                        </w:rPr>
+                        <w:t>curl -sL "https://github.com/eksctl-io/eksctl/releases/latest/download/eksctl_checksums.txt" | grep $PLATFORM | sha256sum --check</w:t>
+                      </w:r>
+                    </w:p>
+                    <w:p>
+                      <w:pPr>
+                        <w:widowControl w:val="0"/>
+                        <w:numPr>
+                          <w:ilvl w:val="0"/>
+                          <w:numId w:val="0"/>
+                        </w:numPr>
+                        <w:ind w:left="720" w:leftChars="0" w:firstLine="720" w:firstLineChars="0"/>
+                        <w:jc w:val="left"/>
+                        <w:rPr>
+                          <w:rFonts w:hint="default" w:ascii="Consolas" w:hAnsi="Consolas" w:eastAsia="Consolas"/>
+                          <w:b w:val="0"/>
+                          <w:bCs w:val="0"/>
+                          <w:i w:val="0"/>
+                          <w:iCs w:val="0"/>
+                          <w:caps w:val="0"/>
+                          <w:color w:val="F79646" w:themeColor="accent6"/>
+                          <w:spacing w:val="0"/>
+                          <w:sz w:val="14"/>
+                          <w:szCs w:val="14"/>
+                          <w:highlight w:val="none"/>
+                          <w:u w:val="none"/>
+                          <w:lang w:val="fr-FR"/>
+                          <w14:textFill>
+                            <w14:solidFill>
+                              <w14:schemeClr w14:val="accent6"/>
+                            </w14:solidFill>
+                          </w14:textFill>
+                        </w:rPr>
+                      </w:pPr>
+                      <w:r>
+                        <w:rPr>
+                          <w:rFonts w:hint="default" w:ascii="Consolas" w:hAnsi="Consolas" w:eastAsia="Consolas"/>
+                          <w:b w:val="0"/>
+                          <w:bCs w:val="0"/>
+                          <w:i w:val="0"/>
+                          <w:iCs w:val="0"/>
+                          <w:caps w:val="0"/>
+                          <w:color w:val="F79646" w:themeColor="accent6"/>
+                          <w:spacing w:val="0"/>
+                          <w:sz w:val="14"/>
+                          <w:szCs w:val="14"/>
+                          <w:highlight w:val="none"/>
+                          <w:u w:val="none"/>
+                          <w:lang w:val="fr-FR"/>
+                          <w14:textFill>
+                            <w14:solidFill>
+                              <w14:schemeClr w14:val="accent6"/>
+                            </w14:solidFill>
+                          </w14:textFill>
+                        </w:rPr>
+                        <w:t>tar -xzf eksctl_$PLATFORM.tar.gz -C /tmp &amp;&amp; rm eksctl_$PLATFORM.tar.gz</w:t>
+                      </w:r>
+                    </w:p>
+                    <w:p>
+                      <w:pPr>
+                        <w:widowControl w:val="0"/>
+                        <w:numPr>
+                          <w:ilvl w:val="0"/>
+                          <w:numId w:val="0"/>
+                        </w:numPr>
+                        <w:ind w:left="720" w:leftChars="0" w:firstLine="720" w:firstLineChars="0"/>
+                        <w:jc w:val="left"/>
+                        <w:rPr>
+                          <w:rFonts w:hint="default" w:ascii="Consolas" w:hAnsi="Consolas" w:eastAsia="Consolas"/>
+                          <w:b w:val="0"/>
+                          <w:bCs w:val="0"/>
+                          <w:i w:val="0"/>
+                          <w:iCs w:val="0"/>
+                          <w:caps w:val="0"/>
+                          <w:color w:val="F79646" w:themeColor="accent6"/>
+                          <w:spacing w:val="0"/>
+                          <w:sz w:val="14"/>
+                          <w:szCs w:val="14"/>
+                          <w:highlight w:val="none"/>
+                          <w:u w:val="none"/>
+                          <w:lang w:val="fr-FR"/>
+                          <w14:textFill>
+                            <w14:solidFill>
+                              <w14:schemeClr w14:val="accent6"/>
+                            </w14:solidFill>
+                          </w14:textFill>
+                        </w:rPr>
+                      </w:pPr>
+                      <w:r>
+                        <w:rPr>
+                          <w:rFonts w:hint="default" w:ascii="Consolas" w:hAnsi="Consolas" w:eastAsia="Consolas"/>
+                          <w:b w:val="0"/>
+                          <w:bCs w:val="0"/>
+                          <w:i w:val="0"/>
+                          <w:iCs w:val="0"/>
+                          <w:caps w:val="0"/>
+                          <w:color w:val="F79646" w:themeColor="accent6"/>
+                          <w:spacing w:val="0"/>
+                          <w:sz w:val="14"/>
+                          <w:szCs w:val="14"/>
+                          <w:highlight w:val="none"/>
+                          <w:u w:val="none"/>
+                          <w:lang w:val="fr-FR"/>
+                          <w14:textFill>
+                            <w14:solidFill>
+                              <w14:schemeClr w14:val="accent6"/>
+                            </w14:solidFill>
+                          </w14:textFill>
+                        </w:rPr>
+                        <w:t>sudo mv /tmp/eksctl /usr/local/bin</w:t>
+                      </w:r>
+                    </w:p>
+                    <w:p/>
                   </w:txbxContent>
                 </v:textbox>
                 <w10:wrap type="topAndBottom"/>
@@ -4474,7 +6632,7 @@
     </w:p>
     <w:p>
       <w:pPr>
-        <w:pStyle w:val="5"/>
+        <w:pStyle w:val="6"/>
         <w:spacing w:before="156"/>
         <w:rPr>
           <w:b/>
@@ -4483,7 +6641,7 @@
     </w:p>
     <w:p>
       <w:pPr>
-        <w:pStyle w:val="9"/>
+        <w:pStyle w:val="10"/>
         <w:numPr>
           <w:ilvl w:val="0"/>
           <w:numId w:val="2"/>
@@ -5097,7 +7255,7 @@
     </w:p>
     <w:p>
       <w:pPr>
-        <w:pStyle w:val="5"/>
+        <w:pStyle w:val="6"/>
         <w:spacing w:before="10"/>
         <w:rPr>
           <w:sz w:val="18"/>
@@ -5386,7 +7544,7 @@
     </w:p>
     <w:p>
       <w:pPr>
-        <w:pStyle w:val="5"/>
+        <w:pStyle w:val="6"/>
         <w:rPr>
           <w:sz w:val="20"/>
         </w:rPr>
@@ -5394,7 +7552,7 @@
     </w:p>
     <w:p>
       <w:pPr>
-        <w:pStyle w:val="5"/>
+        <w:pStyle w:val="6"/>
         <w:spacing w:before="105"/>
         <w:rPr>
           <w:sz w:val="20"/>
@@ -5832,7 +7990,7 @@
     </w:p>
     <w:p>
       <w:pPr>
-        <w:pStyle w:val="5"/>
+        <w:pStyle w:val="6"/>
         <w:spacing w:before="150"/>
         <w:rPr>
           <w:rFonts w:ascii="Symbol" w:hAnsi="Symbol"/>
@@ -6110,7 +8268,7 @@
     </w:p>
     <w:p>
       <w:pPr>
-        <w:pStyle w:val="5"/>
+        <w:pStyle w:val="6"/>
         <w:rPr>
           <w:rFonts w:ascii="Symbol" w:hAnsi="Symbol"/>
           <w:sz w:val="22"/>
@@ -6119,7 +8277,7 @@
     </w:p>
     <w:p>
       <w:pPr>
-        <w:pStyle w:val="5"/>
+        <w:pStyle w:val="6"/>
         <w:spacing w:before="143"/>
         <w:rPr>
           <w:rFonts w:ascii="Symbol" w:hAnsi="Symbol"/>
@@ -6129,7 +8287,7 @@
     </w:p>
     <w:p>
       <w:pPr>
-        <w:pStyle w:val="9"/>
+        <w:pStyle w:val="10"/>
         <w:numPr>
           <w:ilvl w:val="0"/>
           <w:numId w:val="2"/>
@@ -6177,7 +8335,7 @@
     </w:p>
     <w:p>
       <w:pPr>
-        <w:pStyle w:val="5"/>
+        <w:pStyle w:val="6"/>
         <w:spacing w:before="10"/>
         <w:rPr>
           <w:rFonts w:ascii="Segoe UI"/>
@@ -6472,7 +8630,7 @@
     </w:p>
     <w:p>
       <w:pPr>
-        <w:pStyle w:val="5"/>
+        <w:pStyle w:val="6"/>
         <w:spacing w:before="185"/>
         <w:ind w:left="1181"/>
       </w:pPr>
@@ -6578,7 +8736,7 @@
     </w:p>
     <w:p>
       <w:pPr>
-        <w:pStyle w:val="5"/>
+        <w:pStyle w:val="6"/>
         <w:spacing w:before="184"/>
         <w:ind w:left="1181"/>
       </w:pPr>
@@ -6648,7 +8806,7 @@
     </w:p>
     <w:p>
       <w:pPr>
-        <w:pStyle w:val="5"/>
+        <w:pStyle w:val="6"/>
         <w:spacing w:before="179"/>
         <w:ind w:left="1181"/>
       </w:pPr>
@@ -6730,7 +8888,7 @@
     </w:p>
     <w:p>
       <w:pPr>
-        <w:pStyle w:val="5"/>
+        <w:pStyle w:val="6"/>
         <w:spacing w:before="179"/>
         <w:ind w:left="1190"/>
       </w:pPr>
@@ -6833,7 +8991,7 @@
     </w:p>
     <w:p>
       <w:pPr>
-        <w:pStyle w:val="5"/>
+        <w:pStyle w:val="6"/>
         <w:spacing w:before="179"/>
         <w:ind w:left="1181"/>
       </w:pPr>
@@ -6915,7 +9073,7 @@
     </w:p>
     <w:p>
       <w:pPr>
-        <w:pStyle w:val="5"/>
+        <w:pStyle w:val="6"/>
         <w:spacing w:before="184"/>
         <w:ind w:left="1181"/>
       </w:pPr>
@@ -6994,7 +9152,7 @@
     </w:p>
     <w:p>
       <w:pPr>
-        <w:pStyle w:val="5"/>
+        <w:pStyle w:val="6"/>
         <w:spacing w:before="184"/>
         <w:ind w:left="1181"/>
       </w:pPr>
@@ -7085,7 +9243,7 @@
     </w:p>
     <w:p>
       <w:pPr>
-        <w:pStyle w:val="5"/>
+        <w:pStyle w:val="6"/>
         <w:spacing w:before="180" w:line="261" w:lineRule="auto"/>
         <w:ind w:left="1181"/>
       </w:pPr>
@@ -7161,7 +9319,7 @@
     </w:p>
     <w:p>
       <w:pPr>
-        <w:pStyle w:val="5"/>
+        <w:pStyle w:val="6"/>
         <w:spacing w:before="179"/>
         <w:ind w:left="1181"/>
       </w:pPr>
@@ -7289,7 +9447,7 @@
 <w:hdr xmlns:wpc="http://schemas.microsoft.com/office/word/2010/wordprocessingCanvas" xmlns:mc="http://schemas.openxmlformats.org/markup-compatibility/2006" xmlns:o="urn:schemas-microsoft-com:office:office" xmlns:r="http://schemas.openxmlformats.org/officeDocument/2006/relationships" xmlns:m="http://schemas.openxmlformats.org/officeDocument/2006/math" xmlns:v="urn:schemas-microsoft-com:vml" xmlns:wp14="http://schemas.microsoft.com/office/word/2010/wordprocessingDrawing" xmlns:wp="http://schemas.openxmlformats.org/drawingml/2006/wordprocessingDrawing" xmlns:w10="urn:schemas-microsoft-com:office:word" xmlns:w="http://schemas.openxmlformats.org/wordprocessingml/2006/main" xmlns:w14="http://schemas.microsoft.com/office/word/2010/wordml" xmlns:w15="http://schemas.microsoft.com/office/word/2012/wordml" xmlns:wpg="http://schemas.microsoft.com/office/word/2010/wordprocessingGroup" xmlns:wpi="http://schemas.microsoft.com/office/word/2010/wordprocessingInk" xmlns:wne="http://schemas.microsoft.com/office/word/2006/wordml" xmlns:wps="http://schemas.microsoft.com/office/word/2010/wordprocessingShape" xmlns:wpsCustomData="http://www.wps.cn/officeDocument/2013/wpsCustomData" mc:Ignorable="w14 w15 wp14">
   <w:p>
     <w:pPr>
-      <w:pStyle w:val="5"/>
+      <w:pStyle w:val="6"/>
       <w:spacing w:line="14" w:lineRule="auto"/>
       <w:rPr>
         <w:sz w:val="20"/>
@@ -8168,7 +10326,7 @@
     <w:lsdException w:qFormat="1" w:unhideWhenUsed="0" w:uiPriority="1" w:semiHidden="0" w:name="Title"/>
     <w:lsdException w:unhideWhenUsed="0" w:uiPriority="0" w:semiHidden="0" w:name="Closing"/>
     <w:lsdException w:unhideWhenUsed="0" w:uiPriority="0" w:semiHidden="0" w:name="Signature"/>
-    <w:lsdException w:uiPriority="1" w:name="Default Paragraph Font"/>
+    <w:lsdException w:qFormat="1" w:uiPriority="1" w:name="Default Paragraph Font"/>
     <w:lsdException w:qFormat="1" w:unhideWhenUsed="0" w:uiPriority="1" w:semiHidden="0" w:name="Body Text"/>
     <w:lsdException w:unhideWhenUsed="0" w:uiPriority="0" w:semiHidden="0" w:name="Body Text Indent"/>
     <w:lsdException w:unhideWhenUsed="0" w:uiPriority="0" w:semiHidden="0" w:name="List Continue"/>
@@ -8188,7 +10346,7 @@
     <w:lsdException w:unhideWhenUsed="0" w:uiPriority="0" w:semiHidden="0" w:name="Body Text Indent 2"/>
     <w:lsdException w:unhideWhenUsed="0" w:uiPriority="0" w:semiHidden="0" w:name="Body Text Indent 3"/>
     <w:lsdException w:unhideWhenUsed="0" w:uiPriority="0" w:semiHidden="0" w:name="Block Text"/>
-    <w:lsdException w:unhideWhenUsed="0" w:uiPriority="0" w:semiHidden="0" w:name="Hyperlink"/>
+    <w:lsdException w:qFormat="1" w:unhideWhenUsed="0" w:uiPriority="0" w:semiHidden="0" w:name="Hyperlink"/>
     <w:lsdException w:unhideWhenUsed="0" w:uiPriority="0" w:semiHidden="0" w:name="FollowedHyperlink"/>
     <w:lsdException w:qFormat="1" w:unhideWhenUsed="0" w:uiPriority="0" w:semiHidden="0" w:name="Strong"/>
     <w:lsdException w:qFormat="1" w:unhideWhenUsed="0" w:uiPriority="0" w:semiHidden="0" w:name="Emphasis"/>
@@ -8272,9 +10430,10 @@
     <w:name w:val="Default Paragraph Font"/>
     <w:semiHidden/>
     <w:unhideWhenUsed/>
+    <w:qFormat/>
     <w:uiPriority w:val="1"/>
   </w:style>
-  <w:style w:type="table" w:default="1" w:styleId="7">
+  <w:style w:type="table" w:default="1" w:styleId="8">
     <w:name w:val="Normal Table"/>
     <w:semiHidden/>
     <w:qFormat/>
@@ -8288,7 +10447,16 @@
       </w:tblCellMar>
     </w:tblPr>
   </w:style>
-  <w:style w:type="paragraph" w:styleId="5">
+  <w:style w:type="character" w:styleId="5">
+    <w:name w:val="Hyperlink"/>
+    <w:qFormat/>
+    <w:uiPriority w:val="0"/>
+    <w:rPr>
+      <w:color w:val="0000FF"/>
+      <w:u w:val="single"/>
+    </w:rPr>
+  </w:style>
+  <w:style w:type="paragraph" w:styleId="6">
     <w:name w:val="Body Text"/>
     <w:basedOn w:val="1"/>
     <w:qFormat/>
@@ -8300,7 +10468,7 @@
       <w:lang w:val="en-US" w:eastAsia="en-US" w:bidi="ar-SA"/>
     </w:rPr>
   </w:style>
-  <w:style w:type="paragraph" w:styleId="6">
+  <w:style w:type="paragraph" w:styleId="7">
     <w:name w:val="Title"/>
     <w:basedOn w:val="1"/>
     <w:qFormat/>
@@ -8318,7 +10486,7 @@
       <w:lang w:val="en-US" w:eastAsia="en-US" w:bidi="ar-SA"/>
     </w:rPr>
   </w:style>
-  <w:style w:type="table" w:customStyle="1" w:styleId="8">
+  <w:style w:type="table" w:customStyle="1" w:styleId="9">
     <w:name w:val="Table Normal"/>
     <w:semiHidden/>
     <w:unhideWhenUsed/>
@@ -8333,7 +10501,7 @@
       </w:tblCellMar>
     </w:tblPr>
   </w:style>
-  <w:style w:type="paragraph" w:styleId="9">
+  <w:style w:type="paragraph" w:styleId="10">
     <w:name w:val="List Paragraph"/>
     <w:basedOn w:val="1"/>
     <w:qFormat/>
@@ -8347,7 +10515,7 @@
       <w:lang w:val="en-US" w:eastAsia="en-US" w:bidi="ar-SA"/>
     </w:rPr>
   </w:style>
-  <w:style w:type="paragraph" w:customStyle="1" w:styleId="10">
+  <w:style w:type="paragraph" w:customStyle="1" w:styleId="11">
     <w:name w:val="Table Paragraph"/>
     <w:basedOn w:val="1"/>
     <w:qFormat/>

</xml_diff>

<commit_message>
How to Set Up AWS Load Balancer Controller in EKS Cluster
</commit_message>
<xml_diff>
--- a/eks-cluster.docx
+++ b/eks-cluster.docx
@@ -12,6 +12,7 @@
           <w:lang w:val="fr-FR"/>
         </w:rPr>
       </w:pPr>
+      <w:bookmarkStart w:id="0" w:name="_GoBack"/>
       <w:r>
         <w:rPr>
           <w:rFonts w:hint="default" w:ascii="Times New Roman"/>
@@ -20,8 +21,8 @@
         </w:rPr>
         <w:drawing>
           <wp:inline distT="0" distB="0" distL="114300" distR="114300">
-            <wp:extent cx="6254115" cy="7708900"/>
-            <wp:effectExtent l="0" t="0" r="9525" b="2540"/>
+            <wp:extent cx="6546850" cy="7708900"/>
+            <wp:effectExtent l="0" t="0" r="6350" b="2540"/>
             <wp:docPr id="23" name="Image 23" descr="eks"/>
             <wp:cNvGraphicFramePr>
               <a:graphicFrameLocks xmlns:a="http://schemas.openxmlformats.org/drawingml/2006/main" noChangeAspect="1"/>
@@ -44,7 +45,7 @@
                   <pic:spPr>
                     <a:xfrm>
                       <a:off x="0" y="0"/>
-                      <a:ext cx="6254115" cy="7708900"/>
+                      <a:ext cx="6546850" cy="7708900"/>
                     </a:xfrm>
                     <a:prstGeom prst="rect">
                       <a:avLst/>
@@ -56,6 +57,7 @@
           </wp:inline>
         </w:drawing>
       </w:r>
+      <w:bookmarkEnd w:id="0"/>
     </w:p>
     <w:p>
       <w:pPr>
@@ -2076,15 +2078,7 @@
         <w:rPr>
           <w:sz w:val="24"/>
         </w:rPr>
-        <w:t>ne</w:t>
-      </w:r>
-      <w:bookmarkStart w:id="0" w:name="_GoBack"/>
-      <w:bookmarkEnd w:id="0"/>
-      <w:r>
-        <w:rPr>
-          <w:sz w:val="24"/>
-        </w:rPr>
-        <w:t>cessary</w:t>
+        <w:t>necessary</w:t>
       </w:r>
       <w:r>
         <w:rPr>

</xml_diff>